<commit_message>
Botones deshacer y rehacer
</commit_message>
<xml_diff>
--- a/documentación.docx
+++ b/documentación.docx
@@ -39,7 +39,7 @@
                     </pic:cNvPicPr>
                   </pic:nvPicPr>
                   <pic:blipFill>
-                    <a:blip r:embed="rId6" cstate="print">
+                    <a:blip r:embed="rId8" cstate="print">
                       <a:extLst>
                         <a:ext uri="{28A0092B-C50C-407E-A947-70E740481C1C}">
                           <a14:useLocalDpi xmlns:a14="http://schemas.microsoft.com/office/drawing/2010/main" val="0"/>
@@ -354,7 +354,7 @@
               <w:tab w:val="right" w:leader="dot" w:pos="8828"/>
             </w:tabs>
             <w:rPr>
-              <w:rFonts w:ascii="Arial" w:eastAsiaTheme="minorEastAsia" w:hAnsi="Arial" w:cs="Arial"/>
+              <w:rFonts w:eastAsiaTheme="minorEastAsia"/>
               <w:noProof/>
               <w:lang w:eastAsia="es-CR"/>
             </w:rPr>
@@ -377,7 +377,7 @@
             </w:rPr>
             <w:fldChar w:fldCharType="separate"/>
           </w:r>
-          <w:hyperlink w:anchor="_Toc215489864" w:history="1">
+          <w:hyperlink w:anchor="_Toc215523921" w:history="1">
             <w:r>
               <w:rPr>
                 <w:rStyle w:val="Hipervnculo"/>
@@ -388,7 +388,6 @@
             </w:r>
             <w:r>
               <w:rPr>
-                <w:rFonts w:ascii="Arial" w:hAnsi="Arial" w:cs="Arial"/>
                 <w:noProof/>
                 <w:webHidden/>
               </w:rPr>
@@ -396,7 +395,6 @@
             </w:r>
             <w:r>
               <w:rPr>
-                <w:rFonts w:ascii="Arial" w:hAnsi="Arial" w:cs="Arial"/>
                 <w:noProof/>
                 <w:webHidden/>
               </w:rPr>
@@ -404,22 +402,19 @@
             </w:r>
             <w:r>
               <w:rPr>
-                <w:rFonts w:ascii="Arial" w:hAnsi="Arial" w:cs="Arial"/>
                 <w:noProof/>
                 <w:webHidden/>
               </w:rPr>
-              <w:instrText xml:space="preserve"> PAGEREF _Toc215489864 \h </w:instrText>
-            </w:r>
-            <w:r>
-              <w:rPr>
-                <w:rFonts w:ascii="Arial" w:hAnsi="Arial" w:cs="Arial"/>
+              <w:instrText xml:space="preserve"> PAGEREF _Toc215523921 \h </w:instrText>
+            </w:r>
+            <w:r>
+              <w:rPr>
                 <w:noProof/>
                 <w:webHidden/>
               </w:rPr>
             </w:r>
             <w:r>
               <w:rPr>
-                <w:rFonts w:ascii="Arial" w:hAnsi="Arial" w:cs="Arial"/>
                 <w:noProof/>
                 <w:webHidden/>
               </w:rPr>
@@ -427,7 +422,6 @@
             </w:r>
             <w:r>
               <w:rPr>
-                <w:rFonts w:ascii="Arial" w:hAnsi="Arial" w:cs="Arial"/>
                 <w:noProof/>
                 <w:webHidden/>
               </w:rPr>
@@ -435,7 +429,6 @@
             </w:r>
             <w:r>
               <w:rPr>
-                <w:rFonts w:ascii="Arial" w:hAnsi="Arial" w:cs="Arial"/>
                 <w:noProof/>
                 <w:webHidden/>
               </w:rPr>
@@ -450,12 +443,12 @@
               <w:tab w:val="right" w:leader="dot" w:pos="8828"/>
             </w:tabs>
             <w:rPr>
-              <w:rFonts w:ascii="Arial" w:eastAsiaTheme="minorEastAsia" w:hAnsi="Arial" w:cs="Arial"/>
+              <w:rFonts w:eastAsiaTheme="minorEastAsia"/>
               <w:noProof/>
               <w:lang w:eastAsia="es-CR"/>
             </w:rPr>
           </w:pPr>
-          <w:hyperlink w:anchor="_Toc215489865" w:history="1">
+          <w:hyperlink w:anchor="_Toc215523922" w:history="1">
             <w:r>
               <w:rPr>
                 <w:rStyle w:val="Hipervnculo"/>
@@ -466,7 +459,6 @@
             </w:r>
             <w:r>
               <w:rPr>
-                <w:rFonts w:ascii="Arial" w:hAnsi="Arial" w:cs="Arial"/>
                 <w:noProof/>
                 <w:webHidden/>
               </w:rPr>
@@ -474,7 +466,6 @@
             </w:r>
             <w:r>
               <w:rPr>
-                <w:rFonts w:ascii="Arial" w:hAnsi="Arial" w:cs="Arial"/>
                 <w:noProof/>
                 <w:webHidden/>
               </w:rPr>
@@ -482,22 +473,19 @@
             </w:r>
             <w:r>
               <w:rPr>
-                <w:rFonts w:ascii="Arial" w:hAnsi="Arial" w:cs="Arial"/>
                 <w:noProof/>
                 <w:webHidden/>
               </w:rPr>
-              <w:instrText xml:space="preserve"> PAGEREF _Toc215489865 \h </w:instrText>
-            </w:r>
-            <w:r>
-              <w:rPr>
-                <w:rFonts w:ascii="Arial" w:hAnsi="Arial" w:cs="Arial"/>
+              <w:instrText xml:space="preserve"> PAGEREF _Toc215523922 \h </w:instrText>
+            </w:r>
+            <w:r>
+              <w:rPr>
                 <w:noProof/>
                 <w:webHidden/>
               </w:rPr>
             </w:r>
             <w:r>
               <w:rPr>
-                <w:rFonts w:ascii="Arial" w:hAnsi="Arial" w:cs="Arial"/>
                 <w:noProof/>
                 <w:webHidden/>
               </w:rPr>
@@ -505,7 +493,6 @@
             </w:r>
             <w:r>
               <w:rPr>
-                <w:rFonts w:ascii="Arial" w:hAnsi="Arial" w:cs="Arial"/>
                 <w:noProof/>
                 <w:webHidden/>
               </w:rPr>
@@ -513,7 +500,6 @@
             </w:r>
             <w:r>
               <w:rPr>
-                <w:rFonts w:ascii="Arial" w:hAnsi="Arial" w:cs="Arial"/>
                 <w:noProof/>
                 <w:webHidden/>
               </w:rPr>
@@ -528,12 +514,12 @@
               <w:tab w:val="right" w:leader="dot" w:pos="8828"/>
             </w:tabs>
             <w:rPr>
-              <w:rFonts w:ascii="Arial" w:eastAsiaTheme="minorEastAsia" w:hAnsi="Arial" w:cs="Arial"/>
+              <w:rFonts w:eastAsiaTheme="minorEastAsia"/>
               <w:noProof/>
               <w:lang w:eastAsia="es-CR"/>
             </w:rPr>
           </w:pPr>
-          <w:hyperlink w:anchor="_Toc215489866" w:history="1">
+          <w:hyperlink w:anchor="_Toc215523923" w:history="1">
             <w:r>
               <w:rPr>
                 <w:rStyle w:val="Hipervnculo"/>
@@ -544,7 +530,6 @@
             </w:r>
             <w:r>
               <w:rPr>
-                <w:rFonts w:ascii="Arial" w:hAnsi="Arial" w:cs="Arial"/>
                 <w:noProof/>
                 <w:webHidden/>
               </w:rPr>
@@ -552,7 +537,6 @@
             </w:r>
             <w:r>
               <w:rPr>
-                <w:rFonts w:ascii="Arial" w:hAnsi="Arial" w:cs="Arial"/>
                 <w:noProof/>
                 <w:webHidden/>
               </w:rPr>
@@ -560,22 +544,19 @@
             </w:r>
             <w:r>
               <w:rPr>
-                <w:rFonts w:ascii="Arial" w:hAnsi="Arial" w:cs="Arial"/>
                 <w:noProof/>
                 <w:webHidden/>
               </w:rPr>
-              <w:instrText xml:space="preserve"> PAGEREF _Toc215489866 \h </w:instrText>
-            </w:r>
-            <w:r>
-              <w:rPr>
-                <w:rFonts w:ascii="Arial" w:hAnsi="Arial" w:cs="Arial"/>
+              <w:instrText xml:space="preserve"> PAGEREF _Toc215523923 \h </w:instrText>
+            </w:r>
+            <w:r>
+              <w:rPr>
                 <w:noProof/>
                 <w:webHidden/>
               </w:rPr>
             </w:r>
             <w:r>
               <w:rPr>
-                <w:rFonts w:ascii="Arial" w:hAnsi="Arial" w:cs="Arial"/>
                 <w:noProof/>
                 <w:webHidden/>
               </w:rPr>
@@ -583,15 +564,13 @@
             </w:r>
             <w:r>
               <w:rPr>
-                <w:rFonts w:ascii="Arial" w:hAnsi="Arial" w:cs="Arial"/>
                 <w:noProof/>
                 <w:webHidden/>
               </w:rPr>
-              <w:t>3</w:t>
-            </w:r>
-            <w:r>
-              <w:rPr>
-                <w:rFonts w:ascii="Arial" w:hAnsi="Arial" w:cs="Arial"/>
+              <w:t>6</w:t>
+            </w:r>
+            <w:r>
+              <w:rPr>
                 <w:noProof/>
                 <w:webHidden/>
               </w:rPr>
@@ -606,12 +585,12 @@
               <w:tab w:val="right" w:leader="dot" w:pos="8828"/>
             </w:tabs>
             <w:rPr>
-              <w:rFonts w:ascii="Arial" w:eastAsiaTheme="minorEastAsia" w:hAnsi="Arial" w:cs="Arial"/>
+              <w:rFonts w:eastAsiaTheme="minorEastAsia"/>
               <w:noProof/>
               <w:lang w:eastAsia="es-CR"/>
             </w:rPr>
           </w:pPr>
-          <w:hyperlink w:anchor="_Toc215489867" w:history="1">
+          <w:hyperlink w:anchor="_Toc215523924" w:history="1">
             <w:r>
               <w:rPr>
                 <w:rStyle w:val="Hipervnculo"/>
@@ -622,7 +601,6 @@
             </w:r>
             <w:r>
               <w:rPr>
-                <w:rFonts w:ascii="Arial" w:hAnsi="Arial" w:cs="Arial"/>
                 <w:noProof/>
                 <w:webHidden/>
               </w:rPr>
@@ -630,7 +608,6 @@
             </w:r>
             <w:r>
               <w:rPr>
-                <w:rFonts w:ascii="Arial" w:hAnsi="Arial" w:cs="Arial"/>
                 <w:noProof/>
                 <w:webHidden/>
               </w:rPr>
@@ -638,22 +615,19 @@
             </w:r>
             <w:r>
               <w:rPr>
-                <w:rFonts w:ascii="Arial" w:hAnsi="Arial" w:cs="Arial"/>
                 <w:noProof/>
                 <w:webHidden/>
               </w:rPr>
-              <w:instrText xml:space="preserve"> PAGEREF _Toc215489867 \h </w:instrText>
-            </w:r>
-            <w:r>
-              <w:rPr>
-                <w:rFonts w:ascii="Arial" w:hAnsi="Arial" w:cs="Arial"/>
+              <w:instrText xml:space="preserve"> PAGEREF _Toc215523924 \h </w:instrText>
+            </w:r>
+            <w:r>
+              <w:rPr>
                 <w:noProof/>
                 <w:webHidden/>
               </w:rPr>
             </w:r>
             <w:r>
               <w:rPr>
-                <w:rFonts w:ascii="Arial" w:hAnsi="Arial" w:cs="Arial"/>
                 <w:noProof/>
                 <w:webHidden/>
               </w:rPr>
@@ -661,15 +635,13 @@
             </w:r>
             <w:r>
               <w:rPr>
-                <w:rFonts w:ascii="Arial" w:hAnsi="Arial" w:cs="Arial"/>
                 <w:noProof/>
                 <w:webHidden/>
               </w:rPr>
-              <w:t>3</w:t>
-            </w:r>
-            <w:r>
-              <w:rPr>
-                <w:rFonts w:ascii="Arial" w:hAnsi="Arial" w:cs="Arial"/>
+              <w:t>6</w:t>
+            </w:r>
+            <w:r>
+              <w:rPr>
                 <w:noProof/>
                 <w:webHidden/>
               </w:rPr>
@@ -684,12 +656,12 @@
               <w:tab w:val="right" w:leader="dot" w:pos="8828"/>
             </w:tabs>
             <w:rPr>
-              <w:rFonts w:ascii="Arial" w:eastAsiaTheme="minorEastAsia" w:hAnsi="Arial" w:cs="Arial"/>
+              <w:rFonts w:eastAsiaTheme="minorEastAsia"/>
               <w:noProof/>
               <w:lang w:eastAsia="es-CR"/>
             </w:rPr>
           </w:pPr>
-          <w:hyperlink w:anchor="_Toc215489868" w:history="1">
+          <w:hyperlink w:anchor="_Toc215523925" w:history="1">
             <w:r>
               <w:rPr>
                 <w:rStyle w:val="Hipervnculo"/>
@@ -700,7 +672,6 @@
             </w:r>
             <w:r>
               <w:rPr>
-                <w:rFonts w:ascii="Arial" w:hAnsi="Arial" w:cs="Arial"/>
                 <w:noProof/>
                 <w:webHidden/>
               </w:rPr>
@@ -708,7 +679,6 @@
             </w:r>
             <w:r>
               <w:rPr>
-                <w:rFonts w:ascii="Arial" w:hAnsi="Arial" w:cs="Arial"/>
                 <w:noProof/>
                 <w:webHidden/>
               </w:rPr>
@@ -716,22 +686,19 @@
             </w:r>
             <w:r>
               <w:rPr>
-                <w:rFonts w:ascii="Arial" w:hAnsi="Arial" w:cs="Arial"/>
                 <w:noProof/>
                 <w:webHidden/>
               </w:rPr>
-              <w:instrText xml:space="preserve"> PAGEREF _Toc215489868 \h </w:instrText>
-            </w:r>
-            <w:r>
-              <w:rPr>
-                <w:rFonts w:ascii="Arial" w:hAnsi="Arial" w:cs="Arial"/>
+              <w:instrText xml:space="preserve"> PAGEREF _Toc215523925 \h </w:instrText>
+            </w:r>
+            <w:r>
+              <w:rPr>
                 <w:noProof/>
                 <w:webHidden/>
               </w:rPr>
             </w:r>
             <w:r>
               <w:rPr>
-                <w:rFonts w:ascii="Arial" w:hAnsi="Arial" w:cs="Arial"/>
                 <w:noProof/>
                 <w:webHidden/>
               </w:rPr>
@@ -739,15 +706,13 @@
             </w:r>
             <w:r>
               <w:rPr>
-                <w:rFonts w:ascii="Arial" w:hAnsi="Arial" w:cs="Arial"/>
                 <w:noProof/>
                 <w:webHidden/>
               </w:rPr>
-              <w:t>3</w:t>
-            </w:r>
-            <w:r>
-              <w:rPr>
-                <w:rFonts w:ascii="Arial" w:hAnsi="Arial" w:cs="Arial"/>
+              <w:t>6</w:t>
+            </w:r>
+            <w:r>
+              <w:rPr>
                 <w:noProof/>
                 <w:webHidden/>
               </w:rPr>
@@ -762,12 +727,12 @@
               <w:tab w:val="right" w:leader="dot" w:pos="8828"/>
             </w:tabs>
             <w:rPr>
-              <w:rFonts w:ascii="Arial" w:eastAsiaTheme="minorEastAsia" w:hAnsi="Arial" w:cs="Arial"/>
+              <w:rFonts w:eastAsiaTheme="minorEastAsia"/>
               <w:noProof/>
               <w:lang w:eastAsia="es-CR"/>
             </w:rPr>
           </w:pPr>
-          <w:hyperlink w:anchor="_Toc215489869" w:history="1">
+          <w:hyperlink w:anchor="_Toc215523926" w:history="1">
             <w:r>
               <w:rPr>
                 <w:rStyle w:val="Hipervnculo"/>
@@ -778,7 +743,6 @@
             </w:r>
             <w:r>
               <w:rPr>
-                <w:rFonts w:ascii="Arial" w:hAnsi="Arial" w:cs="Arial"/>
                 <w:noProof/>
                 <w:webHidden/>
               </w:rPr>
@@ -786,7 +750,6 @@
             </w:r>
             <w:r>
               <w:rPr>
-                <w:rFonts w:ascii="Arial" w:hAnsi="Arial" w:cs="Arial"/>
                 <w:noProof/>
                 <w:webHidden/>
               </w:rPr>
@@ -794,22 +757,19 @@
             </w:r>
             <w:r>
               <w:rPr>
-                <w:rFonts w:ascii="Arial" w:hAnsi="Arial" w:cs="Arial"/>
                 <w:noProof/>
                 <w:webHidden/>
               </w:rPr>
-              <w:instrText xml:space="preserve"> PAGEREF _Toc215489869 \h </w:instrText>
-            </w:r>
-            <w:r>
-              <w:rPr>
-                <w:rFonts w:ascii="Arial" w:hAnsi="Arial" w:cs="Arial"/>
+              <w:instrText xml:space="preserve"> PAGEREF _Toc215523926 \h </w:instrText>
+            </w:r>
+            <w:r>
+              <w:rPr>
                 <w:noProof/>
                 <w:webHidden/>
               </w:rPr>
             </w:r>
             <w:r>
               <w:rPr>
-                <w:rFonts w:ascii="Arial" w:hAnsi="Arial" w:cs="Arial"/>
                 <w:noProof/>
                 <w:webHidden/>
               </w:rPr>
@@ -817,15 +777,13 @@
             </w:r>
             <w:r>
               <w:rPr>
-                <w:rFonts w:ascii="Arial" w:hAnsi="Arial" w:cs="Arial"/>
                 <w:noProof/>
                 <w:webHidden/>
               </w:rPr>
-              <w:t>4</w:t>
-            </w:r>
-            <w:r>
-              <w:rPr>
-                <w:rFonts w:ascii="Arial" w:hAnsi="Arial" w:cs="Arial"/>
+              <w:t>7</w:t>
+            </w:r>
+            <w:r>
+              <w:rPr>
                 <w:noProof/>
                 <w:webHidden/>
               </w:rPr>
@@ -840,12 +798,12 @@
               <w:tab w:val="right" w:leader="dot" w:pos="8828"/>
             </w:tabs>
             <w:rPr>
-              <w:rFonts w:ascii="Arial" w:eastAsiaTheme="minorEastAsia" w:hAnsi="Arial" w:cs="Arial"/>
+              <w:rFonts w:eastAsiaTheme="minorEastAsia"/>
               <w:noProof/>
               <w:lang w:eastAsia="es-CR"/>
             </w:rPr>
           </w:pPr>
-          <w:hyperlink w:anchor="_Toc215489870" w:history="1">
+          <w:hyperlink w:anchor="_Toc215523927" w:history="1">
             <w:r>
               <w:rPr>
                 <w:rStyle w:val="Hipervnculo"/>
@@ -856,7 +814,6 @@
             </w:r>
             <w:r>
               <w:rPr>
-                <w:rFonts w:ascii="Arial" w:hAnsi="Arial" w:cs="Arial"/>
                 <w:noProof/>
                 <w:webHidden/>
               </w:rPr>
@@ -864,7 +821,6 @@
             </w:r>
             <w:r>
               <w:rPr>
-                <w:rFonts w:ascii="Arial" w:hAnsi="Arial" w:cs="Arial"/>
                 <w:noProof/>
                 <w:webHidden/>
               </w:rPr>
@@ -872,22 +828,19 @@
             </w:r>
             <w:r>
               <w:rPr>
-                <w:rFonts w:ascii="Arial" w:hAnsi="Arial" w:cs="Arial"/>
                 <w:noProof/>
                 <w:webHidden/>
               </w:rPr>
-              <w:instrText xml:space="preserve"> PAGEREF _Toc215489870 \h </w:instrText>
-            </w:r>
-            <w:r>
-              <w:rPr>
-                <w:rFonts w:ascii="Arial" w:hAnsi="Arial" w:cs="Arial"/>
+              <w:instrText xml:space="preserve"> PAGEREF _Toc215523927 \h </w:instrText>
+            </w:r>
+            <w:r>
+              <w:rPr>
                 <w:noProof/>
                 <w:webHidden/>
               </w:rPr>
             </w:r>
             <w:r>
               <w:rPr>
-                <w:rFonts w:ascii="Arial" w:hAnsi="Arial" w:cs="Arial"/>
                 <w:noProof/>
                 <w:webHidden/>
               </w:rPr>
@@ -895,15 +848,13 @@
             </w:r>
             <w:r>
               <w:rPr>
-                <w:rFonts w:ascii="Arial" w:hAnsi="Arial" w:cs="Arial"/>
                 <w:noProof/>
                 <w:webHidden/>
               </w:rPr>
-              <w:t>7</w:t>
-            </w:r>
-            <w:r>
-              <w:rPr>
-                <w:rFonts w:ascii="Arial" w:hAnsi="Arial" w:cs="Arial"/>
+              <w:t>9</w:t>
+            </w:r>
+            <w:r>
+              <w:rPr>
                 <w:noProof/>
                 <w:webHidden/>
               </w:rPr>
@@ -918,12 +869,12 @@
               <w:tab w:val="right" w:leader="dot" w:pos="8828"/>
             </w:tabs>
             <w:rPr>
-              <w:rFonts w:ascii="Arial" w:eastAsiaTheme="minorEastAsia" w:hAnsi="Arial" w:cs="Arial"/>
+              <w:rFonts w:eastAsiaTheme="minorEastAsia"/>
               <w:noProof/>
               <w:lang w:eastAsia="es-CR"/>
             </w:rPr>
           </w:pPr>
-          <w:hyperlink w:anchor="_Toc215489871" w:history="1">
+          <w:hyperlink w:anchor="_Toc215523928" w:history="1">
             <w:r>
               <w:rPr>
                 <w:rStyle w:val="Hipervnculo"/>
@@ -934,7 +885,6 @@
             </w:r>
             <w:r>
               <w:rPr>
-                <w:rFonts w:ascii="Arial" w:hAnsi="Arial" w:cs="Arial"/>
                 <w:noProof/>
                 <w:webHidden/>
               </w:rPr>
@@ -942,7 +892,6 @@
             </w:r>
             <w:r>
               <w:rPr>
-                <w:rFonts w:ascii="Arial" w:hAnsi="Arial" w:cs="Arial"/>
                 <w:noProof/>
                 <w:webHidden/>
               </w:rPr>
@@ -950,22 +899,19 @@
             </w:r>
             <w:r>
               <w:rPr>
-                <w:rFonts w:ascii="Arial" w:hAnsi="Arial" w:cs="Arial"/>
                 <w:noProof/>
                 <w:webHidden/>
               </w:rPr>
-              <w:instrText xml:space="preserve"> PAGEREF _Toc215489871 \h </w:instrText>
-            </w:r>
-            <w:r>
-              <w:rPr>
-                <w:rFonts w:ascii="Arial" w:hAnsi="Arial" w:cs="Arial"/>
+              <w:instrText xml:space="preserve"> PAGEREF _Toc215523928 \h </w:instrText>
+            </w:r>
+            <w:r>
+              <w:rPr>
                 <w:noProof/>
                 <w:webHidden/>
               </w:rPr>
             </w:r>
             <w:r>
               <w:rPr>
-                <w:rFonts w:ascii="Arial" w:hAnsi="Arial" w:cs="Arial"/>
                 <w:noProof/>
                 <w:webHidden/>
               </w:rPr>
@@ -973,15 +919,13 @@
             </w:r>
             <w:r>
               <w:rPr>
-                <w:rFonts w:ascii="Arial" w:hAnsi="Arial" w:cs="Arial"/>
                 <w:noProof/>
                 <w:webHidden/>
               </w:rPr>
-              <w:t>7</w:t>
-            </w:r>
-            <w:r>
-              <w:rPr>
-                <w:rFonts w:ascii="Arial" w:hAnsi="Arial" w:cs="Arial"/>
+              <w:t>9</w:t>
+            </w:r>
+            <w:r>
+              <w:rPr>
                 <w:noProof/>
                 <w:webHidden/>
               </w:rPr>
@@ -996,12 +940,12 @@
               <w:tab w:val="right" w:leader="dot" w:pos="8828"/>
             </w:tabs>
             <w:rPr>
-              <w:rFonts w:ascii="Arial" w:eastAsiaTheme="minorEastAsia" w:hAnsi="Arial" w:cs="Arial"/>
+              <w:rFonts w:eastAsiaTheme="minorEastAsia"/>
               <w:noProof/>
               <w:lang w:eastAsia="es-CR"/>
             </w:rPr>
           </w:pPr>
-          <w:hyperlink w:anchor="_Toc215489872" w:history="1">
+          <w:hyperlink w:anchor="_Toc215523929" w:history="1">
             <w:r>
               <w:rPr>
                 <w:rStyle w:val="Hipervnculo"/>
@@ -1012,7 +956,6 @@
             </w:r>
             <w:r>
               <w:rPr>
-                <w:rFonts w:ascii="Arial" w:hAnsi="Arial" w:cs="Arial"/>
                 <w:noProof/>
                 <w:webHidden/>
               </w:rPr>
@@ -1020,7 +963,6 @@
             </w:r>
             <w:r>
               <w:rPr>
-                <w:rFonts w:ascii="Arial" w:hAnsi="Arial" w:cs="Arial"/>
                 <w:noProof/>
                 <w:webHidden/>
               </w:rPr>
@@ -1028,22 +970,19 @@
             </w:r>
             <w:r>
               <w:rPr>
-                <w:rFonts w:ascii="Arial" w:hAnsi="Arial" w:cs="Arial"/>
                 <w:noProof/>
                 <w:webHidden/>
               </w:rPr>
-              <w:instrText xml:space="preserve"> PAGEREF _Toc215489872 \h </w:instrText>
-            </w:r>
-            <w:r>
-              <w:rPr>
-                <w:rFonts w:ascii="Arial" w:hAnsi="Arial" w:cs="Arial"/>
+              <w:instrText xml:space="preserve"> PAGEREF _Toc215523929 \h </w:instrText>
+            </w:r>
+            <w:r>
+              <w:rPr>
                 <w:noProof/>
                 <w:webHidden/>
               </w:rPr>
             </w:r>
             <w:r>
               <w:rPr>
-                <w:rFonts w:ascii="Arial" w:hAnsi="Arial" w:cs="Arial"/>
                 <w:noProof/>
                 <w:webHidden/>
               </w:rPr>
@@ -1051,15 +990,13 @@
             </w:r>
             <w:r>
               <w:rPr>
-                <w:rFonts w:ascii="Arial" w:hAnsi="Arial" w:cs="Arial"/>
                 <w:noProof/>
                 <w:webHidden/>
               </w:rPr>
-              <w:t>7</w:t>
-            </w:r>
-            <w:r>
-              <w:rPr>
-                <w:rFonts w:ascii="Arial" w:hAnsi="Arial" w:cs="Arial"/>
+              <w:t>9</w:t>
+            </w:r>
+            <w:r>
+              <w:rPr>
                 <w:noProof/>
                 <w:webHidden/>
               </w:rPr>
@@ -1074,12 +1011,12 @@
               <w:tab w:val="right" w:leader="dot" w:pos="8828"/>
             </w:tabs>
             <w:rPr>
-              <w:rFonts w:ascii="Arial" w:eastAsiaTheme="minorEastAsia" w:hAnsi="Arial" w:cs="Arial"/>
+              <w:rFonts w:eastAsiaTheme="minorEastAsia"/>
               <w:noProof/>
               <w:lang w:eastAsia="es-CR"/>
             </w:rPr>
           </w:pPr>
-          <w:hyperlink w:anchor="_Toc215489873" w:history="1">
+          <w:hyperlink w:anchor="_Toc215523930" w:history="1">
             <w:r>
               <w:rPr>
                 <w:rStyle w:val="Hipervnculo"/>
@@ -1090,7 +1027,6 @@
             </w:r>
             <w:r>
               <w:rPr>
-                <w:rFonts w:ascii="Arial" w:hAnsi="Arial" w:cs="Arial"/>
                 <w:noProof/>
                 <w:webHidden/>
               </w:rPr>
@@ -1098,7 +1034,6 @@
             </w:r>
             <w:r>
               <w:rPr>
-                <w:rFonts w:ascii="Arial" w:hAnsi="Arial" w:cs="Arial"/>
                 <w:noProof/>
                 <w:webHidden/>
               </w:rPr>
@@ -1106,22 +1041,19 @@
             </w:r>
             <w:r>
               <w:rPr>
-                <w:rFonts w:ascii="Arial" w:hAnsi="Arial" w:cs="Arial"/>
                 <w:noProof/>
                 <w:webHidden/>
               </w:rPr>
-              <w:instrText xml:space="preserve"> PAGEREF _Toc215489873 \h </w:instrText>
-            </w:r>
-            <w:r>
-              <w:rPr>
-                <w:rFonts w:ascii="Arial" w:hAnsi="Arial" w:cs="Arial"/>
+              <w:instrText xml:space="preserve"> PAGEREF _Toc215523930 \h </w:instrText>
+            </w:r>
+            <w:r>
+              <w:rPr>
                 <w:noProof/>
                 <w:webHidden/>
               </w:rPr>
             </w:r>
             <w:r>
               <w:rPr>
-                <w:rFonts w:ascii="Arial" w:hAnsi="Arial" w:cs="Arial"/>
                 <w:noProof/>
                 <w:webHidden/>
               </w:rPr>
@@ -1129,15 +1061,13 @@
             </w:r>
             <w:r>
               <w:rPr>
-                <w:rFonts w:ascii="Arial" w:hAnsi="Arial" w:cs="Arial"/>
                 <w:noProof/>
                 <w:webHidden/>
               </w:rPr>
-              <w:t>7</w:t>
-            </w:r>
-            <w:r>
-              <w:rPr>
-                <w:rFonts w:ascii="Arial" w:hAnsi="Arial" w:cs="Arial"/>
+              <w:t>9</w:t>
+            </w:r>
+            <w:r>
+              <w:rPr>
                 <w:noProof/>
                 <w:webHidden/>
               </w:rPr>
@@ -1152,12 +1082,12 @@
               <w:tab w:val="right" w:leader="dot" w:pos="8828"/>
             </w:tabs>
             <w:rPr>
-              <w:rFonts w:ascii="Arial" w:eastAsiaTheme="minorEastAsia" w:hAnsi="Arial" w:cs="Arial"/>
+              <w:rFonts w:eastAsiaTheme="minorEastAsia"/>
               <w:noProof/>
               <w:lang w:eastAsia="es-CR"/>
             </w:rPr>
           </w:pPr>
-          <w:hyperlink w:anchor="_Toc215489874" w:history="1">
+          <w:hyperlink w:anchor="_Toc215523931" w:history="1">
             <w:r>
               <w:rPr>
                 <w:rStyle w:val="Hipervnculo"/>
@@ -1168,7 +1098,6 @@
             </w:r>
             <w:r>
               <w:rPr>
-                <w:rFonts w:ascii="Arial" w:hAnsi="Arial" w:cs="Arial"/>
                 <w:noProof/>
                 <w:webHidden/>
               </w:rPr>
@@ -1176,7 +1105,6 @@
             </w:r>
             <w:r>
               <w:rPr>
-                <w:rFonts w:ascii="Arial" w:hAnsi="Arial" w:cs="Arial"/>
                 <w:noProof/>
                 <w:webHidden/>
               </w:rPr>
@@ -1184,22 +1112,19 @@
             </w:r>
             <w:r>
               <w:rPr>
-                <w:rFonts w:ascii="Arial" w:hAnsi="Arial" w:cs="Arial"/>
                 <w:noProof/>
                 <w:webHidden/>
               </w:rPr>
-              <w:instrText xml:space="preserve"> PAGEREF _Toc215489874 \h </w:instrText>
-            </w:r>
-            <w:r>
-              <w:rPr>
-                <w:rFonts w:ascii="Arial" w:hAnsi="Arial" w:cs="Arial"/>
+              <w:instrText xml:space="preserve"> PAGEREF _Toc215523931 \h </w:instrText>
+            </w:r>
+            <w:r>
+              <w:rPr>
                 <w:noProof/>
                 <w:webHidden/>
               </w:rPr>
             </w:r>
             <w:r>
               <w:rPr>
-                <w:rFonts w:ascii="Arial" w:hAnsi="Arial" w:cs="Arial"/>
                 <w:noProof/>
                 <w:webHidden/>
               </w:rPr>
@@ -1207,15 +1132,13 @@
             </w:r>
             <w:r>
               <w:rPr>
-                <w:rFonts w:ascii="Arial" w:hAnsi="Arial" w:cs="Arial"/>
                 <w:noProof/>
                 <w:webHidden/>
               </w:rPr>
-              <w:t>8</w:t>
-            </w:r>
-            <w:r>
-              <w:rPr>
-                <w:rFonts w:ascii="Arial" w:hAnsi="Arial" w:cs="Arial"/>
+              <w:t>11</w:t>
+            </w:r>
+            <w:r>
+              <w:rPr>
                 <w:noProof/>
                 <w:webHidden/>
               </w:rPr>
@@ -1230,12 +1153,12 @@
               <w:tab w:val="right" w:leader="dot" w:pos="8828"/>
             </w:tabs>
             <w:rPr>
-              <w:rFonts w:ascii="Arial" w:eastAsiaTheme="minorEastAsia" w:hAnsi="Arial" w:cs="Arial"/>
+              <w:rFonts w:eastAsiaTheme="minorEastAsia"/>
               <w:noProof/>
               <w:lang w:eastAsia="es-CR"/>
             </w:rPr>
           </w:pPr>
-          <w:hyperlink w:anchor="_Toc215489875" w:history="1">
+          <w:hyperlink w:anchor="_Toc215523932" w:history="1">
             <w:r>
               <w:rPr>
                 <w:rStyle w:val="Hipervnculo"/>
@@ -1246,7 +1169,6 @@
             </w:r>
             <w:r>
               <w:rPr>
-                <w:rFonts w:ascii="Arial" w:hAnsi="Arial" w:cs="Arial"/>
                 <w:noProof/>
                 <w:webHidden/>
               </w:rPr>
@@ -1254,7 +1176,6 @@
             </w:r>
             <w:r>
               <w:rPr>
-                <w:rFonts w:ascii="Arial" w:hAnsi="Arial" w:cs="Arial"/>
                 <w:noProof/>
                 <w:webHidden/>
               </w:rPr>
@@ -1262,22 +1183,19 @@
             </w:r>
             <w:r>
               <w:rPr>
-                <w:rFonts w:ascii="Arial" w:hAnsi="Arial" w:cs="Arial"/>
                 <w:noProof/>
                 <w:webHidden/>
               </w:rPr>
-              <w:instrText xml:space="preserve"> PAGEREF _Toc215489875 \h </w:instrText>
-            </w:r>
-            <w:r>
-              <w:rPr>
-                <w:rFonts w:ascii="Arial" w:hAnsi="Arial" w:cs="Arial"/>
+              <w:instrText xml:space="preserve"> PAGEREF _Toc215523932 \h </w:instrText>
+            </w:r>
+            <w:r>
+              <w:rPr>
                 <w:noProof/>
                 <w:webHidden/>
               </w:rPr>
             </w:r>
             <w:r>
               <w:rPr>
-                <w:rFonts w:ascii="Arial" w:hAnsi="Arial" w:cs="Arial"/>
                 <w:noProof/>
                 <w:webHidden/>
               </w:rPr>
@@ -1285,15 +1203,13 @@
             </w:r>
             <w:r>
               <w:rPr>
-                <w:rFonts w:ascii="Arial" w:hAnsi="Arial" w:cs="Arial"/>
                 <w:noProof/>
                 <w:webHidden/>
               </w:rPr>
-              <w:t>8</w:t>
-            </w:r>
-            <w:r>
-              <w:rPr>
-                <w:rFonts w:ascii="Arial" w:hAnsi="Arial" w:cs="Arial"/>
+              <w:t>12</w:t>
+            </w:r>
+            <w:r>
+              <w:rPr>
                 <w:noProof/>
                 <w:webHidden/>
               </w:rPr>
@@ -1378,7 +1294,7 @@
           <w:szCs w:val="24"/>
         </w:rPr>
       </w:pPr>
-      <w:bookmarkStart w:id="0" w:name="_Toc215489864"/>
+      <w:bookmarkStart w:id="0" w:name="_Toc215523921"/>
       <w:r>
         <w:rPr>
           <w:rFonts w:ascii="Arial" w:hAnsi="Arial" w:cs="Arial"/>
@@ -1452,6 +1368,7 @@
         <w:rPr>
           <w:rFonts w:ascii="Arial" w:hAnsi="Arial" w:cs="Arial"/>
         </w:rPr>
+        <w:lastRenderedPageBreak/>
         <w:t>- Implementar el tipo de datos abstracto árbol binario de búsqueda (ABB). El manejo de este árbol debe utilizar la técnica de recursión.</w:t>
       </w:r>
     </w:p>
@@ -1465,7 +1382,6 @@
         <w:rPr>
           <w:rFonts w:ascii="Arial" w:hAnsi="Arial" w:cs="Arial"/>
         </w:rPr>
-        <w:lastRenderedPageBreak/>
         <w:t xml:space="preserve"> - Aplicar conceptos de programación orientada a objetos (POO): clases, atributos, métodos y objetos. </w:t>
       </w:r>
     </w:p>
@@ -1497,13 +1413,7 @@
         <w:rPr>
           <w:rFonts w:ascii="Arial" w:hAnsi="Arial" w:cs="Arial"/>
         </w:rPr>
-        <w:t xml:space="preserve"> </w:t>
-      </w:r>
-      <w:r>
-        <w:rPr>
-          <w:rFonts w:ascii="Arial" w:hAnsi="Arial" w:cs="Arial"/>
-        </w:rPr>
-        <w:t xml:space="preserve">programación modular (técnica divide y vencerás: dividir el proyecto en partes, luego desarrollar cada una de esas partes), seguir un estilo de programación, etc. </w:t>
+        <w:t xml:space="preserve"> programación modular (técnica divide y vencerás: dividir el proyecto en partes, luego desarrollar cada una de esas partes), seguir un estilo de programación, etc. </w:t>
       </w:r>
     </w:p>
     <w:p>
@@ -1581,109 +1491,33 @@
         <w:rPr>
           <w:rFonts w:ascii="Arial" w:hAnsi="Arial" w:cs="Arial"/>
         </w:rPr>
-        <w:t xml:space="preserve">Mencionar y explicar brevemente </w:t>
-      </w:r>
-      <w:proofErr w:type="gramStart"/>
-      <w:r>
-        <w:rPr>
-          <w:rFonts w:ascii="Arial" w:hAnsi="Arial" w:cs="Arial"/>
-        </w:rPr>
-        <w:t>tres software</w:t>
-      </w:r>
-      <w:proofErr w:type="gramEnd"/>
-      <w:r>
-        <w:rPr>
-          <w:rFonts w:ascii="Arial" w:hAnsi="Arial" w:cs="Arial"/>
-        </w:rPr>
-        <w:t xml:space="preserve"> de ese tipo. </w:t>
-      </w:r>
-    </w:p>
-    <w:p>
-      <w:pPr>
-        <w:rPr>
-          <w:rFonts w:ascii="Arial" w:hAnsi="Arial" w:cs="Arial"/>
-        </w:rPr>
-      </w:pPr>
-      <w:r>
-        <w:rPr>
-          <w:rFonts w:ascii="Arial" w:hAnsi="Arial" w:cs="Arial"/>
-        </w:rPr>
-        <w:t xml:space="preserve">Diferencia entre </w:t>
-      </w:r>
-      <w:proofErr w:type="spellStart"/>
-      <w:r>
-        <w:rPr>
-          <w:rFonts w:ascii="Arial" w:hAnsi="Arial" w:cs="Arial"/>
-        </w:rPr>
-        <w:t>git</w:t>
-      </w:r>
-      <w:proofErr w:type="spellEnd"/>
-      <w:r>
-        <w:rPr>
-          <w:rFonts w:ascii="Arial" w:hAnsi="Arial" w:cs="Arial"/>
-        </w:rPr>
-        <w:t xml:space="preserve"> y </w:t>
-      </w:r>
-      <w:proofErr w:type="spellStart"/>
-      <w:r>
-        <w:rPr>
-          <w:rFonts w:ascii="Arial" w:hAnsi="Arial" w:cs="Arial"/>
-        </w:rPr>
-        <w:t>github</w:t>
-      </w:r>
-      <w:proofErr w:type="spellEnd"/>
-      <w:r>
-        <w:rPr>
-          <w:rFonts w:ascii="Arial" w:hAnsi="Arial" w:cs="Arial"/>
-        </w:rPr>
-        <w:t xml:space="preserve">. </w:t>
-      </w:r>
-    </w:p>
-    <w:p>
-      <w:pPr>
-        <w:rPr>
-          <w:rFonts w:ascii="Arial" w:hAnsi="Arial" w:cs="Arial"/>
-        </w:rPr>
-      </w:pPr>
-      <w:r>
-        <w:rPr>
-          <w:rFonts w:ascii="Arial" w:hAnsi="Arial" w:cs="Arial"/>
-        </w:rPr>
-        <w:t xml:space="preserve">Explicar las características de </w:t>
-      </w:r>
-      <w:proofErr w:type="spellStart"/>
-      <w:r>
-        <w:rPr>
-          <w:rFonts w:ascii="Arial" w:hAnsi="Arial" w:cs="Arial"/>
-        </w:rPr>
-        <w:t>git</w:t>
-      </w:r>
-      <w:proofErr w:type="spellEnd"/>
-      <w:r>
-        <w:rPr>
-          <w:rFonts w:ascii="Arial" w:hAnsi="Arial" w:cs="Arial"/>
-        </w:rPr>
-        <w:t xml:space="preserve"> (</w:t>
-      </w:r>
-      <w:proofErr w:type="spellStart"/>
-      <w:r>
-        <w:rPr>
-          <w:rFonts w:ascii="Arial" w:hAnsi="Arial" w:cs="Arial"/>
-        </w:rPr>
-        <w:t>github</w:t>
-      </w:r>
-      <w:proofErr w:type="spellEnd"/>
-      <w:r>
-        <w:rPr>
-          <w:rFonts w:ascii="Arial" w:hAnsi="Arial" w:cs="Arial"/>
-        </w:rPr>
-        <w:t>) que usó en este proyect</w:t>
-      </w:r>
-      <w:r>
-        <w:rPr>
-          <w:rFonts w:ascii="Arial" w:hAnsi="Arial" w:cs="Arial"/>
-        </w:rPr>
-        <w:t>o.</w:t>
+        <w:t xml:space="preserve">Mencionar y explicar brevemente tres software de ese tipo. </w:t>
+      </w:r>
+    </w:p>
+    <w:p>
+      <w:pPr>
+        <w:rPr>
+          <w:rFonts w:ascii="Arial" w:hAnsi="Arial" w:cs="Arial"/>
+        </w:rPr>
+      </w:pPr>
+      <w:r>
+        <w:rPr>
+          <w:rFonts w:ascii="Arial" w:hAnsi="Arial" w:cs="Arial"/>
+        </w:rPr>
+        <w:t xml:space="preserve">Diferencia entre git y github. </w:t>
+      </w:r>
+    </w:p>
+    <w:p>
+      <w:pPr>
+        <w:rPr>
+          <w:rFonts w:ascii="Arial" w:hAnsi="Arial" w:cs="Arial"/>
+        </w:rPr>
+      </w:pPr>
+      <w:r>
+        <w:rPr>
+          <w:rFonts w:ascii="Arial" w:hAnsi="Arial" w:cs="Arial"/>
+        </w:rPr>
+        <w:t>Explicar las características de git (github) que usó en este proyecto.</w:t>
       </w:r>
     </w:p>
     <w:p>
@@ -1697,7 +1531,7 @@
           <w:szCs w:val="24"/>
         </w:rPr>
       </w:pPr>
-      <w:bookmarkStart w:id="1" w:name="_Toc215489865"/>
+      <w:bookmarkStart w:id="1" w:name="_Toc215523922"/>
       <w:r>
         <w:rPr>
           <w:rFonts w:ascii="Arial" w:hAnsi="Arial" w:cs="Arial"/>
@@ -1809,14 +1643,12 @@
           <w:rFonts w:ascii="Arial" w:hAnsi="Arial" w:cs="Arial"/>
         </w:rPr>
       </w:pPr>
-      <w:proofErr w:type="spellStart"/>
       <w:r>
         <w:rPr>
           <w:rFonts w:ascii="Arial" w:hAnsi="Arial" w:cs="Arial"/>
         </w:rPr>
         <w:t>pila_movimientos_hechos</w:t>
       </w:r>
-      <w:proofErr w:type="spellEnd"/>
     </w:p>
     <w:p>
       <w:pPr>
@@ -1849,35 +1681,8 @@
         <w:rPr>
           <w:rFonts w:ascii="Arial" w:hAnsi="Arial" w:cs="Arial"/>
         </w:rPr>
-        <w:t xml:space="preserve">Cada movimiento se guarda en la pila como (casilla, </w:t>
-      </w:r>
-      <w:proofErr w:type="spellStart"/>
-      <w:r>
-        <w:rPr>
-          <w:rFonts w:ascii="Arial" w:hAnsi="Arial" w:cs="Arial"/>
-        </w:rPr>
-        <w:t>valor_anterior</w:t>
-      </w:r>
-      <w:proofErr w:type="spellEnd"/>
-      <w:r>
-        <w:rPr>
-          <w:rFonts w:ascii="Arial" w:hAnsi="Arial" w:cs="Arial"/>
-        </w:rPr>
-        <w:t xml:space="preserve">, </w:t>
-      </w:r>
-      <w:proofErr w:type="spellStart"/>
-      <w:r>
-        <w:rPr>
-          <w:rFonts w:ascii="Arial" w:hAnsi="Arial" w:cs="Arial"/>
-        </w:rPr>
-        <w:t>valor_nuevo</w:t>
-      </w:r>
-      <w:proofErr w:type="spellEnd"/>
-      <w:r>
-        <w:rPr>
-          <w:rFonts w:ascii="Arial" w:hAnsi="Arial" w:cs="Arial"/>
-        </w:rPr>
-        <w:t>).</w:t>
+        <w:lastRenderedPageBreak/>
+        <w:t>Cada movimiento se guarda en la pila como (casilla, valor_anterior, valor_nuevo).</w:t>
       </w:r>
     </w:p>
     <w:p>
@@ -1894,7 +1699,6 @@
         <w:rPr>
           <w:rFonts w:ascii="Arial" w:hAnsi="Arial" w:cs="Arial"/>
         </w:rPr>
-        <w:lastRenderedPageBreak/>
         <w:t>Al presionar Deshacer, se saca el último movimiento y se restaura el valor previo.</w:t>
       </w:r>
     </w:p>
@@ -1972,14 +1776,12 @@
           <w:rFonts w:ascii="Arial" w:hAnsi="Arial" w:cs="Arial"/>
         </w:rPr>
       </w:pPr>
-      <w:proofErr w:type="spellStart"/>
       <w:r>
         <w:rPr>
           <w:rFonts w:ascii="Arial" w:hAnsi="Arial" w:cs="Arial"/>
         </w:rPr>
         <w:t>pila_movimientos_deshechos</w:t>
       </w:r>
-      <w:proofErr w:type="spellEnd"/>
     </w:p>
     <w:p>
       <w:pPr>
@@ -2012,21 +1814,7 @@
         <w:rPr>
           <w:rFonts w:ascii="Arial" w:hAnsi="Arial" w:cs="Arial"/>
         </w:rPr>
-        <w:t xml:space="preserve">Al presionar Rehacer, se aplica el último movimiento guardado y se vuelve a pasar a </w:t>
-      </w:r>
-      <w:proofErr w:type="spellStart"/>
-      <w:r>
-        <w:rPr>
-          <w:rFonts w:ascii="Arial" w:hAnsi="Arial" w:cs="Arial"/>
-        </w:rPr>
-        <w:t>pila_movimientos_hechos</w:t>
-      </w:r>
-      <w:proofErr w:type="spellEnd"/>
-      <w:r>
-        <w:rPr>
-          <w:rFonts w:ascii="Arial" w:hAnsi="Arial" w:cs="Arial"/>
-        </w:rPr>
-        <w:t>.</w:t>
+        <w:t>Al presionar Rehacer, se aplica el último movimiento guardado y se vuelve a pasar a pila_movimientos_hechos.</w:t>
       </w:r>
     </w:p>
     <w:p>
@@ -2123,18 +1911,7 @@
           <w:rFonts w:ascii="Arial" w:hAnsi="Arial" w:cs="Arial"/>
         </w:rPr>
         <w:br/>
-      </w:r>
-      <w:r>
-        <w:rPr>
-          <w:rFonts w:ascii="Segoe UI Emoji" w:hAnsi="Segoe UI Emoji" w:cs="Segoe UI Emoji"/>
-        </w:rPr>
-        <w:t>✔️</w:t>
-      </w:r>
-      <w:r>
-        <w:rPr>
-          <w:rFonts w:ascii="Arial" w:hAnsi="Arial" w:cs="Arial"/>
-        </w:rPr>
-        <w:t xml:space="preserve"> Otros símbolos (por ejemplo: *, +, /, -, &gt;, &lt;)</w:t>
+        <w:t>Otros símbolos (por ejemplo: *, +, /, -, &gt;, &lt;)</w:t>
       </w:r>
     </w:p>
     <w:p>
@@ -2284,6 +2061,7 @@
         <w:rPr>
           <w:rFonts w:ascii="Arial" w:hAnsi="Arial" w:cs="Arial"/>
         </w:rPr>
+        <w:lastRenderedPageBreak/>
         <w:t>Cambios en Configurar:</w:t>
       </w:r>
     </w:p>
@@ -2318,7 +2096,6 @@
         <w:rPr>
           <w:rFonts w:ascii="Arial" w:hAnsi="Arial" w:cs="Arial"/>
         </w:rPr>
-        <w:lastRenderedPageBreak/>
         <w:t>Si Multinivel usa temporizador:</w:t>
       </w:r>
     </w:p>
@@ -2409,14 +2186,18 @@
           <w:rFonts w:ascii="Arial" w:hAnsi="Arial" w:cs="Arial"/>
         </w:rPr>
       </w:pPr>
-      <w:proofErr w:type="spellStart"/>
-      <w:r>
-        <w:rPr>
-          <w:rFonts w:ascii="Arial" w:hAnsi="Arial" w:cs="Arial"/>
-        </w:rPr>
-        <w:t>Debés</w:t>
-      </w:r>
-      <w:proofErr w:type="spellEnd"/>
+      <w:r>
+        <w:rPr>
+          <w:rFonts w:ascii="Arial" w:hAnsi="Arial" w:cs="Arial"/>
+        </w:rPr>
+        <w:t>Deb</w:t>
+      </w:r>
+      <w:r>
+        <w:rPr>
+          <w:rFonts w:ascii="Arial" w:hAnsi="Arial" w:cs="Arial"/>
+        </w:rPr>
+        <w:t>o</w:t>
+      </w:r>
       <w:r>
         <w:rPr>
           <w:rFonts w:ascii="Arial" w:hAnsi="Arial" w:cs="Arial"/>
@@ -2428,99 +2209,7 @@
           <w:rFonts w:ascii="Arial" w:hAnsi="Arial" w:cs="Arial"/>
         </w:rPr>
         <w:br/>
-        <w:t>Puede ser pequeña pero útil (ejemplos):</w:t>
-      </w:r>
-    </w:p>
-    <w:p>
-      <w:pPr>
-        <w:numPr>
-          <w:ilvl w:val="0"/>
-          <w:numId w:val="12"/>
-        </w:numPr>
-        <w:rPr>
-          <w:rFonts w:ascii="Arial" w:hAnsi="Arial" w:cs="Arial"/>
-        </w:rPr>
-      </w:pPr>
-      <w:r>
-        <w:rPr>
-          <w:rFonts w:ascii="Arial" w:hAnsi="Arial" w:cs="Arial"/>
-        </w:rPr>
-        <w:t>Tema oscuro</w:t>
-      </w:r>
-    </w:p>
-    <w:p>
-      <w:pPr>
-        <w:numPr>
-          <w:ilvl w:val="0"/>
-          <w:numId w:val="12"/>
-        </w:numPr>
-        <w:rPr>
-          <w:rFonts w:ascii="Arial" w:hAnsi="Arial" w:cs="Arial"/>
-        </w:rPr>
-      </w:pPr>
-      <w:r>
-        <w:rPr>
-          <w:rFonts w:ascii="Arial" w:hAnsi="Arial" w:cs="Arial"/>
-        </w:rPr>
-        <w:t>Animación de victoria</w:t>
-      </w:r>
-    </w:p>
-    <w:p>
-      <w:pPr>
-        <w:numPr>
-          <w:ilvl w:val="0"/>
-          <w:numId w:val="12"/>
-        </w:numPr>
-        <w:rPr>
-          <w:rFonts w:ascii="Arial" w:hAnsi="Arial" w:cs="Arial"/>
-        </w:rPr>
-      </w:pPr>
-      <w:r>
-        <w:rPr>
-          <w:rFonts w:ascii="Arial" w:hAnsi="Arial" w:cs="Arial"/>
-        </w:rPr>
-        <w:t>Un historial de juegos</w:t>
-      </w:r>
-    </w:p>
-    <w:p>
-      <w:pPr>
-        <w:numPr>
-          <w:ilvl w:val="0"/>
-          <w:numId w:val="12"/>
-        </w:numPr>
-        <w:rPr>
-          <w:rFonts w:ascii="Arial" w:hAnsi="Arial" w:cs="Arial"/>
-        </w:rPr>
-      </w:pPr>
-      <w:r>
-        <w:rPr>
-          <w:rFonts w:ascii="Arial" w:hAnsi="Arial" w:cs="Arial"/>
-        </w:rPr>
-        <w:t>Sonidos personalizados</w:t>
-      </w:r>
-    </w:p>
-    <w:p>
-      <w:pPr>
-        <w:numPr>
-          <w:ilvl w:val="0"/>
-          <w:numId w:val="12"/>
-        </w:numPr>
-        <w:rPr>
-          <w:rFonts w:ascii="Arial" w:hAnsi="Arial" w:cs="Arial"/>
-        </w:rPr>
-      </w:pPr>
-      <w:r>
-        <w:rPr>
-          <w:rFonts w:ascii="Arial" w:hAnsi="Arial" w:cs="Arial"/>
-        </w:rPr>
-        <w:t>Mejora visual del panel</w:t>
-      </w:r>
-      <w:r>
-        <w:rPr>
-          <w:rFonts w:ascii="Arial" w:hAnsi="Arial" w:cs="Arial"/>
-        </w:rPr>
-        <w:br/>
-        <w:t>(Vos decidís cuál.)</w:t>
+        <w:t>Puede ser pequeña pero útil</w:t>
       </w:r>
     </w:p>
     <w:p>
@@ -2593,21 +2282,7 @@
         <w:rPr>
           <w:rFonts w:ascii="Arial" w:hAnsi="Arial" w:cs="Arial"/>
         </w:rPr>
-        <w:t xml:space="preserve">Cada nodo del árbol es un </w:t>
-      </w:r>
-      <w:proofErr w:type="spellStart"/>
-      <w:r>
-        <w:rPr>
-          <w:rFonts w:ascii="Arial" w:hAnsi="Arial" w:cs="Arial"/>
-        </w:rPr>
-        <w:t>NodoABB</w:t>
-      </w:r>
-      <w:proofErr w:type="spellEnd"/>
-      <w:r>
-        <w:rPr>
-          <w:rFonts w:ascii="Arial" w:hAnsi="Arial" w:cs="Arial"/>
-        </w:rPr>
-        <w:t xml:space="preserve"> que almacena una marca y dos hijos.</w:t>
+        <w:t>Cada nodo del árbol es un NodoABB que almacena una marca y dos hijos.</w:t>
       </w:r>
     </w:p>
     <w:p>
@@ -2684,14 +2359,12 @@
           <w:rFonts w:ascii="Arial" w:hAnsi="Arial" w:cs="Arial"/>
         </w:rPr>
       </w:pPr>
-      <w:proofErr w:type="spellStart"/>
       <w:r>
         <w:rPr>
           <w:rFonts w:ascii="Arial" w:hAnsi="Arial" w:cs="Arial"/>
         </w:rPr>
         <w:t>abb_facil</w:t>
       </w:r>
-      <w:proofErr w:type="spellEnd"/>
     </w:p>
     <w:p>
       <w:pPr>
@@ -2703,14 +2376,12 @@
           <w:rFonts w:ascii="Arial" w:hAnsi="Arial" w:cs="Arial"/>
         </w:rPr>
       </w:pPr>
-      <w:proofErr w:type="spellStart"/>
       <w:r>
         <w:rPr>
           <w:rFonts w:ascii="Arial" w:hAnsi="Arial" w:cs="Arial"/>
         </w:rPr>
         <w:t>abb_medio</w:t>
       </w:r>
-      <w:proofErr w:type="spellEnd"/>
     </w:p>
     <w:p>
       <w:pPr>
@@ -2722,26 +2393,23 @@
           <w:rFonts w:ascii="Arial" w:hAnsi="Arial" w:cs="Arial"/>
         </w:rPr>
       </w:pPr>
-      <w:proofErr w:type="spellStart"/>
       <w:r>
         <w:rPr>
           <w:rFonts w:ascii="Arial" w:hAnsi="Arial" w:cs="Arial"/>
         </w:rPr>
         <w:t>abb_dificil</w:t>
       </w:r>
-      <w:proofErr w:type="spellEnd"/>
-    </w:p>
-    <w:p>
-      <w:pPr>
-        <w:rPr>
-          <w:rFonts w:ascii="Arial" w:hAnsi="Arial" w:cs="Arial"/>
-        </w:rPr>
-      </w:pPr>
-      <w:r>
-        <w:rPr>
-          <w:rFonts w:ascii="Arial" w:hAnsi="Arial" w:cs="Arial"/>
-        </w:rPr>
-        <w:lastRenderedPageBreak/>
+    </w:p>
+    <w:p>
+      <w:pPr>
+        <w:rPr>
+          <w:rFonts w:ascii="Arial" w:hAnsi="Arial" w:cs="Arial"/>
+        </w:rPr>
+      </w:pPr>
+      <w:r>
+        <w:rPr>
+          <w:rFonts w:ascii="Arial" w:hAnsi="Arial" w:cs="Arial"/>
+        </w:rPr>
         <w:t>Cada marca se inserta en el árbol del nivel que corresponda.</w:t>
       </w:r>
     </w:p>
@@ -2772,7 +2440,19 @@
         <w:rPr>
           <w:rFonts w:ascii="Arial" w:hAnsi="Arial" w:cs="Arial"/>
         </w:rPr>
-        <w:t>“Top-10 (Resumen)” → Resumen de Marcas</w:t>
+        <w:t xml:space="preserve">“Top-10 (Resumen)” </w:t>
+      </w:r>
+      <w:r>
+        <w:rPr>
+          <w:rFonts w:ascii="Arial" w:hAnsi="Arial" w:cs="Arial"/>
+        </w:rPr>
+        <w:t>=&gt;</w:t>
+      </w:r>
+      <w:r>
+        <w:rPr>
+          <w:rFonts w:ascii="Arial" w:hAnsi="Arial" w:cs="Arial"/>
+        </w:rPr>
+        <w:t xml:space="preserve"> Resumen de Marcas</w:t>
       </w:r>
     </w:p>
     <w:p>
@@ -2789,7 +2469,19 @@
         <w:rPr>
           <w:rFonts w:ascii="Arial" w:hAnsi="Arial" w:cs="Arial"/>
         </w:rPr>
-        <w:t>“Top-10 (Detalle)” → Detalle de Marcas</w:t>
+        <w:t xml:space="preserve">“Top-10 (Detalle)” </w:t>
+      </w:r>
+      <w:r>
+        <w:rPr>
+          <w:rFonts w:ascii="Arial" w:hAnsi="Arial" w:cs="Arial"/>
+        </w:rPr>
+        <w:t>=&gt;</w:t>
+      </w:r>
+      <w:r>
+        <w:rPr>
+          <w:rFonts w:ascii="Arial" w:hAnsi="Arial" w:cs="Arial"/>
+        </w:rPr>
+        <w:t xml:space="preserve"> Detalle de Marcas</w:t>
       </w:r>
     </w:p>
     <w:p>
@@ -2806,6 +2498,7 @@
         <w:rPr>
           <w:rFonts w:ascii="Arial" w:hAnsi="Arial" w:cs="Arial"/>
         </w:rPr>
+        <w:lastRenderedPageBreak/>
         <w:t>Ahora muestran todas las marcas ordenadas ascendentemente con recorrido en-orden.</w:t>
       </w:r>
     </w:p>
@@ -2914,7 +2607,7 @@
           <w:szCs w:val="24"/>
         </w:rPr>
       </w:pPr>
-      <w:bookmarkStart w:id="2" w:name="_Toc215489866"/>
+      <w:bookmarkStart w:id="2" w:name="_Toc215523923"/>
       <w:r>
         <w:rPr>
           <w:rFonts w:ascii="Arial" w:hAnsi="Arial" w:cs="Arial"/>
@@ -2936,63 +2629,7 @@
         <w:rPr>
           <w:rFonts w:ascii="Arial" w:hAnsi="Arial" w:cs="Arial"/>
         </w:rPr>
-        <w:t xml:space="preserve">En la ingeniería de software el ciclo de vida de desarrollo de software (SDLC: </w:t>
-      </w:r>
-      <w:proofErr w:type="spellStart"/>
-      <w:r>
-        <w:rPr>
-          <w:rFonts w:ascii="Arial" w:hAnsi="Arial" w:cs="Arial"/>
-        </w:rPr>
-        <w:t>System</w:t>
-      </w:r>
-      <w:proofErr w:type="spellEnd"/>
-      <w:r>
-        <w:rPr>
-          <w:rFonts w:ascii="Arial" w:hAnsi="Arial" w:cs="Arial"/>
-        </w:rPr>
-        <w:t xml:space="preserve"> </w:t>
-      </w:r>
-      <w:proofErr w:type="spellStart"/>
-      <w:r>
-        <w:rPr>
-          <w:rFonts w:ascii="Arial" w:hAnsi="Arial" w:cs="Arial"/>
-        </w:rPr>
-        <w:t>Development</w:t>
-      </w:r>
-      <w:proofErr w:type="spellEnd"/>
-      <w:r>
-        <w:rPr>
-          <w:rFonts w:ascii="Arial" w:hAnsi="Arial" w:cs="Arial"/>
-        </w:rPr>
-        <w:t xml:space="preserve"> </w:t>
-      </w:r>
-      <w:proofErr w:type="spellStart"/>
-      <w:r>
-        <w:rPr>
-          <w:rFonts w:ascii="Arial" w:hAnsi="Arial" w:cs="Arial"/>
-        </w:rPr>
-        <w:t>Life</w:t>
-      </w:r>
-      <w:proofErr w:type="spellEnd"/>
-      <w:r>
-        <w:rPr>
-          <w:rFonts w:ascii="Arial" w:hAnsi="Arial" w:cs="Arial"/>
-        </w:rPr>
-        <w:t xml:space="preserve"> </w:t>
-      </w:r>
-      <w:proofErr w:type="spellStart"/>
-      <w:r>
-        <w:rPr>
-          <w:rFonts w:ascii="Arial" w:hAnsi="Arial" w:cs="Arial"/>
-        </w:rPr>
-        <w:t>Cycle</w:t>
-      </w:r>
-      <w:proofErr w:type="spellEnd"/>
-      <w:r>
-        <w:rPr>
-          <w:rFonts w:ascii="Arial" w:hAnsi="Arial" w:cs="Arial"/>
-        </w:rPr>
-        <w:t xml:space="preserve">) se refiere al conjunto de etapas necesarias para la creación y utilización de software a través del tiempo. Hay diferentes metodologías que soportan este ciclo de vida, algunas de ellas son: modelo en cascada (el más antiguo), modelo en espiral, prototipos, modelo incremental e iterativo, desarrollo ágil (usando herramientas como SCRUM, programación extrema-XP, Kanban, etc.). Dentro de las metodologías de desarrollo está la etapa de mantenimiento de software. El mantenimiento de software es una actividad natural del ciclo de vida del software, por eso es muy común que nos encontremos trabajando en ello. El objetivo del mantenimiento de software es garantizar que el mismo siga vigente a lo largo del tiempo, lo cual se logra mediante un proceso de mejora continua que involucra estas actividades: </w:t>
+        <w:t xml:space="preserve">En la ingeniería de software el ciclo de vida de desarrollo de software (SDLC: System Development Life Cycle) se refiere al conjunto de etapas necesarias para la creación y utilización de software a través del tiempo. Hay diferentes metodologías que soportan este ciclo de vida, algunas de ellas son: modelo en cascada (el más antiguo), modelo en espiral, prototipos, modelo incremental e iterativo, desarrollo ágil (usando herramientas como SCRUM, programación extrema-XP, Kanban, etc.). Dentro de las metodologías de desarrollo está la etapa de mantenimiento de software. El mantenimiento de software es una actividad natural del ciclo de vida del software, por eso es muy común que nos encontremos trabajando en ello. El objetivo del mantenimiento de software es garantizar que el mismo siga vigente a lo largo del tiempo, lo cual se logra mediante un proceso de mejora continua que involucra estas actividades: </w:t>
       </w:r>
     </w:p>
     <w:p>
@@ -3045,7 +2682,7 @@
           <w:szCs w:val="24"/>
         </w:rPr>
       </w:pPr>
-      <w:bookmarkStart w:id="3" w:name="_Toc215489867"/>
+      <w:bookmarkStart w:id="3" w:name="_Toc215523924"/>
       <w:r>
         <w:rPr>
           <w:rFonts w:ascii="Arial" w:hAnsi="Arial" w:cs="Arial"/>
@@ -3053,7 +2690,6 @@
           <w:sz w:val="24"/>
           <w:szCs w:val="24"/>
         </w:rPr>
-        <w:lastRenderedPageBreak/>
         <w:t>Temas Investigados:</w:t>
       </w:r>
       <w:bookmarkEnd w:id="3"/>
@@ -3065,7 +2701,7 @@
           <w:rFonts w:ascii="Arial" w:hAnsi="Arial" w:cs="Arial"/>
         </w:rPr>
       </w:pPr>
-      <w:bookmarkStart w:id="4" w:name="_Toc215489868"/>
+      <w:bookmarkStart w:id="4" w:name="_Toc215523925"/>
       <w:r>
         <w:rPr>
           <w:rStyle w:val="Ttulo2Car"/>
@@ -3134,95 +2770,27 @@
         <w:rPr>
           <w:rFonts w:ascii="Arial" w:hAnsi="Arial" w:cs="Arial"/>
         </w:rPr>
-        <w:t xml:space="preserve">Diferencia entre </w:t>
-      </w:r>
-      <w:proofErr w:type="spellStart"/>
-      <w:r>
-        <w:rPr>
-          <w:rFonts w:ascii="Arial" w:hAnsi="Arial" w:cs="Arial"/>
-        </w:rPr>
-        <w:t>git</w:t>
-      </w:r>
-      <w:proofErr w:type="spellEnd"/>
-      <w:r>
-        <w:rPr>
-          <w:rFonts w:ascii="Arial" w:hAnsi="Arial" w:cs="Arial"/>
-        </w:rPr>
-        <w:t xml:space="preserve"> y </w:t>
-      </w:r>
-      <w:proofErr w:type="spellStart"/>
-      <w:r>
-        <w:rPr>
-          <w:rFonts w:ascii="Arial" w:hAnsi="Arial" w:cs="Arial"/>
-        </w:rPr>
-        <w:t>github</w:t>
-      </w:r>
-      <w:proofErr w:type="spellEnd"/>
-      <w:r>
-        <w:rPr>
-          <w:rFonts w:ascii="Arial" w:hAnsi="Arial" w:cs="Arial"/>
-        </w:rPr>
-        <w:t>.</w:t>
-      </w:r>
-    </w:p>
-    <w:p>
-      <w:pPr>
-        <w:rPr>
-          <w:rFonts w:ascii="Arial" w:hAnsi="Arial" w:cs="Arial"/>
-        </w:rPr>
-      </w:pPr>
-    </w:p>
-    <w:p>
-      <w:pPr>
-        <w:rPr>
-          <w:rFonts w:ascii="Arial" w:hAnsi="Arial" w:cs="Arial"/>
-        </w:rPr>
-      </w:pPr>
-      <w:r>
-        <w:rPr>
-          <w:rFonts w:ascii="Arial" w:hAnsi="Arial" w:cs="Arial"/>
-        </w:rPr>
-        <w:t xml:space="preserve">características de </w:t>
-      </w:r>
-      <w:proofErr w:type="spellStart"/>
-      <w:r>
-        <w:rPr>
-          <w:rFonts w:ascii="Arial" w:hAnsi="Arial" w:cs="Arial"/>
-        </w:rPr>
-        <w:t>git</w:t>
-      </w:r>
-      <w:proofErr w:type="spellEnd"/>
-      <w:r>
-        <w:rPr>
-          <w:rFonts w:ascii="Arial" w:hAnsi="Arial" w:cs="Arial"/>
-        </w:rPr>
-        <w:t xml:space="preserve"> (</w:t>
-      </w:r>
-      <w:proofErr w:type="spellStart"/>
-      <w:r>
-        <w:rPr>
-          <w:rFonts w:ascii="Arial" w:hAnsi="Arial" w:cs="Arial"/>
-        </w:rPr>
-        <w:t>github</w:t>
-      </w:r>
-      <w:proofErr w:type="spellEnd"/>
-      <w:r>
-        <w:rPr>
-          <w:rFonts w:ascii="Arial" w:hAnsi="Arial" w:cs="Arial"/>
-        </w:rPr>
-        <w:t xml:space="preserve">) </w:t>
-      </w:r>
-      <w:r>
-        <w:rPr>
-          <w:rFonts w:ascii="Arial" w:hAnsi="Arial" w:cs="Arial"/>
-        </w:rPr>
-        <w:t>utilizadas</w:t>
-      </w:r>
-      <w:r>
-        <w:rPr>
-          <w:rFonts w:ascii="Arial" w:hAnsi="Arial" w:cs="Arial"/>
-        </w:rPr>
-        <w:t xml:space="preserve"> en este proyecto.</w:t>
+        <w:t>Diferencia entre git y github.</w:t>
+      </w:r>
+    </w:p>
+    <w:p>
+      <w:pPr>
+        <w:rPr>
+          <w:rFonts w:ascii="Arial" w:hAnsi="Arial" w:cs="Arial"/>
+        </w:rPr>
+      </w:pPr>
+    </w:p>
+    <w:p>
+      <w:pPr>
+        <w:rPr>
+          <w:rFonts w:ascii="Arial" w:hAnsi="Arial" w:cs="Arial"/>
+        </w:rPr>
+      </w:pPr>
+      <w:r>
+        <w:rPr>
+          <w:rFonts w:ascii="Arial" w:hAnsi="Arial" w:cs="Arial"/>
+        </w:rPr>
+        <w:t>características de git (github) utilizadas en este proyecto.</w:t>
       </w:r>
     </w:p>
     <w:p>
@@ -3256,7 +2824,7 @@
           <w:rFonts w:ascii="Arial" w:hAnsi="Arial" w:cs="Arial"/>
         </w:rPr>
       </w:pPr>
-      <w:bookmarkStart w:id="5" w:name="_Toc215489869"/>
+      <w:bookmarkStart w:id="5" w:name="_Toc215523926"/>
       <w:r>
         <w:rPr>
           <w:rStyle w:val="Ttulo2Car"/>
@@ -3369,19 +2937,11 @@
                 <w:rFonts w:ascii="Arial" w:hAnsi="Arial" w:cs="Arial"/>
               </w:rPr>
             </w:pPr>
-            <w:proofErr w:type="spellStart"/>
-            <w:r>
-              <w:rPr>
-                <w:rFonts w:ascii="Arial" w:hAnsi="Arial" w:cs="Arial"/>
-              </w:rPr>
-              <w:t>Prompt</w:t>
-            </w:r>
-            <w:proofErr w:type="spellEnd"/>
-            <w:r>
-              <w:rPr>
-                <w:rFonts w:ascii="Arial" w:hAnsi="Arial" w:cs="Arial"/>
-              </w:rPr>
-              <w:t xml:space="preserve"> o pregunta</w:t>
+            <w:r>
+              <w:rPr>
+                <w:rFonts w:ascii="Arial" w:hAnsi="Arial" w:cs="Arial"/>
+              </w:rPr>
+              <w:t>Prompt o pregunta</w:t>
             </w:r>
           </w:p>
         </w:tc>
@@ -3605,19 +3165,11 @@
                 <w:rFonts w:ascii="Arial" w:hAnsi="Arial" w:cs="Arial"/>
               </w:rPr>
             </w:pPr>
-            <w:proofErr w:type="spellStart"/>
-            <w:r>
-              <w:rPr>
-                <w:rFonts w:ascii="Arial" w:hAnsi="Arial" w:cs="Arial"/>
-              </w:rPr>
-              <w:t>Prompt</w:t>
-            </w:r>
-            <w:proofErr w:type="spellEnd"/>
-            <w:r>
-              <w:rPr>
-                <w:rFonts w:ascii="Arial" w:hAnsi="Arial" w:cs="Arial"/>
-              </w:rPr>
-              <w:t xml:space="preserve"> o pregunta</w:t>
+            <w:r>
+              <w:rPr>
+                <w:rFonts w:ascii="Arial" w:hAnsi="Arial" w:cs="Arial"/>
+              </w:rPr>
+              <w:t>Prompt o pregunta</w:t>
             </w:r>
           </w:p>
         </w:tc>
@@ -3659,7 +3211,6 @@
               <w:rPr>
                 <w:rFonts w:ascii="Arial" w:hAnsi="Arial" w:cs="Arial"/>
               </w:rPr>
-              <w:lastRenderedPageBreak/>
               <w:t>Respuesta</w:t>
             </w:r>
           </w:p>
@@ -3695,6 +3246,7 @@
               <w:rPr>
                 <w:rFonts w:ascii="Arial" w:hAnsi="Arial" w:cs="Arial"/>
               </w:rPr>
+              <w:lastRenderedPageBreak/>
               <w:t>¿Cómo usó o adaptó la respuesta?</w:t>
             </w:r>
           </w:p>
@@ -3849,19 +3401,11 @@
                 <w:rFonts w:ascii="Arial" w:hAnsi="Arial" w:cs="Arial"/>
               </w:rPr>
             </w:pPr>
-            <w:proofErr w:type="spellStart"/>
-            <w:r>
-              <w:rPr>
-                <w:rFonts w:ascii="Arial" w:hAnsi="Arial" w:cs="Arial"/>
-              </w:rPr>
-              <w:t>Prompt</w:t>
-            </w:r>
-            <w:proofErr w:type="spellEnd"/>
-            <w:r>
-              <w:rPr>
-                <w:rFonts w:ascii="Arial" w:hAnsi="Arial" w:cs="Arial"/>
-              </w:rPr>
-              <w:t xml:space="preserve"> o pregunta</w:t>
+            <w:r>
+              <w:rPr>
+                <w:rFonts w:ascii="Arial" w:hAnsi="Arial" w:cs="Arial"/>
+              </w:rPr>
+              <w:t>Prompt o pregunta</w:t>
             </w:r>
           </w:p>
         </w:tc>
@@ -4086,19 +3630,11 @@
                 <w:rFonts w:ascii="Arial" w:hAnsi="Arial" w:cs="Arial"/>
               </w:rPr>
             </w:pPr>
-            <w:proofErr w:type="spellStart"/>
-            <w:r>
-              <w:rPr>
-                <w:rFonts w:ascii="Arial" w:hAnsi="Arial" w:cs="Arial"/>
-              </w:rPr>
-              <w:t>Prompt</w:t>
-            </w:r>
-            <w:proofErr w:type="spellEnd"/>
-            <w:r>
-              <w:rPr>
-                <w:rFonts w:ascii="Arial" w:hAnsi="Arial" w:cs="Arial"/>
-              </w:rPr>
-              <w:t xml:space="preserve"> o pregunta</w:t>
+            <w:r>
+              <w:rPr>
+                <w:rFonts w:ascii="Arial" w:hAnsi="Arial" w:cs="Arial"/>
+              </w:rPr>
+              <w:t>Prompt o pregunta</w:t>
             </w:r>
           </w:p>
         </w:tc>
@@ -4328,19 +3864,11 @@
                 <w:rFonts w:ascii="Arial" w:hAnsi="Arial" w:cs="Arial"/>
               </w:rPr>
             </w:pPr>
-            <w:proofErr w:type="spellStart"/>
-            <w:r>
-              <w:rPr>
-                <w:rFonts w:ascii="Arial" w:hAnsi="Arial" w:cs="Arial"/>
-              </w:rPr>
-              <w:t>Prompt</w:t>
-            </w:r>
-            <w:proofErr w:type="spellEnd"/>
-            <w:r>
-              <w:rPr>
-                <w:rFonts w:ascii="Arial" w:hAnsi="Arial" w:cs="Arial"/>
-              </w:rPr>
-              <w:t xml:space="preserve"> o pregunta</w:t>
+            <w:r>
+              <w:rPr>
+                <w:rFonts w:ascii="Arial" w:hAnsi="Arial" w:cs="Arial"/>
+              </w:rPr>
+              <w:t>Prompt o pregunta</w:t>
             </w:r>
           </w:p>
         </w:tc>
@@ -4375,6 +3903,7 @@
               <w:rPr>
                 <w:rFonts w:ascii="Arial" w:hAnsi="Arial" w:cs="Arial"/>
               </w:rPr>
+              <w:lastRenderedPageBreak/>
               <w:t>Respuesta</w:t>
             </w:r>
           </w:p>
@@ -4481,7 +4010,7 @@
           <w:szCs w:val="24"/>
         </w:rPr>
       </w:pPr>
-      <w:bookmarkStart w:id="6" w:name="_Toc215489870"/>
+      <w:bookmarkStart w:id="6" w:name="_Toc215523927"/>
       <w:r>
         <w:rPr>
           <w:rFonts w:ascii="Arial" w:hAnsi="Arial" w:cs="Arial"/>
@@ -4504,7 +4033,7 @@
           <w:szCs w:val="24"/>
         </w:rPr>
       </w:pPr>
-      <w:bookmarkStart w:id="7" w:name="_Toc215489871"/>
+      <w:bookmarkStart w:id="7" w:name="_Toc215523928"/>
       <w:r>
         <w:rPr>
           <w:rFonts w:ascii="Arial" w:hAnsi="Arial" w:cs="Arial"/>
@@ -4533,7 +4062,7 @@
           <w:szCs w:val="24"/>
         </w:rPr>
       </w:pPr>
-      <w:bookmarkStart w:id="8" w:name="_Toc215489872"/>
+      <w:bookmarkStart w:id="8" w:name="_Toc215523929"/>
       <w:r>
         <w:rPr>
           <w:rFonts w:ascii="Arial" w:hAnsi="Arial" w:cs="Arial"/>
@@ -4617,6 +4146,41 @@
     </w:p>
     <w:p>
       <w:pPr>
+        <w:rPr>
+          <w:rFonts w:ascii="Arial" w:hAnsi="Arial" w:cs="Arial"/>
+        </w:rPr>
+      </w:pPr>
+    </w:p>
+    <w:p>
+      <w:pPr>
+        <w:rPr>
+          <w:rFonts w:ascii="Arial" w:hAnsi="Arial" w:cs="Arial"/>
+        </w:rPr>
+      </w:pPr>
+    </w:p>
+    <w:p>
+      <w:pPr>
+        <w:rPr>
+          <w:rFonts w:ascii="Arial" w:hAnsi="Arial" w:cs="Arial"/>
+        </w:rPr>
+      </w:pPr>
+    </w:p>
+    <w:p>
+      <w:pPr>
+        <w:rPr>
+          <w:rFonts w:ascii="Arial" w:hAnsi="Arial" w:cs="Arial"/>
+        </w:rPr>
+      </w:pPr>
+    </w:p>
+    <w:p>
+      <w:pPr>
+        <w:rPr>
+          <w:rFonts w:ascii="Arial" w:hAnsi="Arial" w:cs="Arial"/>
+        </w:rPr>
+      </w:pPr>
+    </w:p>
+    <w:p>
+      <w:pPr>
         <w:pStyle w:val="Ttulo2"/>
         <w:jc w:val="center"/>
         <w:rPr>
@@ -4626,7 +4190,7 @@
           <w:szCs w:val="24"/>
         </w:rPr>
       </w:pPr>
-      <w:bookmarkStart w:id="9" w:name="_Toc215489873"/>
+      <w:bookmarkStart w:id="9" w:name="_Toc215523930"/>
       <w:r>
         <w:rPr>
           <w:rFonts w:ascii="Arial" w:hAnsi="Arial" w:cs="Arial"/>
@@ -4729,6 +4293,12 @@
                 <w:rFonts w:ascii="Arial" w:hAnsi="Arial" w:cs="Arial"/>
               </w:rPr>
             </w:pPr>
+            <w:r>
+              <w:rPr>
+                <w:rFonts w:ascii="Arial" w:hAnsi="Arial" w:cs="Arial"/>
+              </w:rPr>
+              <w:t>4</w:t>
+            </w:r>
           </w:p>
         </w:tc>
       </w:tr>
@@ -4855,6 +4425,12 @@
                 <w:rFonts w:ascii="Arial" w:hAnsi="Arial" w:cs="Arial"/>
               </w:rPr>
             </w:pPr>
+            <w:r>
+              <w:rPr>
+                <w:rFonts w:ascii="Arial" w:hAnsi="Arial" w:cs="Arial"/>
+              </w:rPr>
+              <w:t>2</w:t>
+            </w:r>
           </w:p>
         </w:tc>
       </w:tr>
@@ -4888,6 +4464,12 @@
                 <w:rFonts w:ascii="Arial" w:hAnsi="Arial" w:cs="Arial"/>
               </w:rPr>
             </w:pPr>
+            <w:r>
+              <w:rPr>
+                <w:rFonts w:ascii="Arial" w:hAnsi="Arial" w:cs="Arial"/>
+              </w:rPr>
+              <w:t>3</w:t>
+            </w:r>
           </w:p>
         </w:tc>
       </w:tr>
@@ -4921,6 +4503,12 @@
                 <w:rFonts w:ascii="Arial" w:hAnsi="Arial" w:cs="Arial"/>
               </w:rPr>
             </w:pPr>
+            <w:r>
+              <w:rPr>
+                <w:rFonts w:ascii="Arial" w:hAnsi="Arial" w:cs="Arial"/>
+              </w:rPr>
+              <w:t>6</w:t>
+            </w:r>
           </w:p>
         </w:tc>
       </w:tr>
@@ -4954,6 +4542,12 @@
                 <w:rFonts w:ascii="Arial" w:hAnsi="Arial" w:cs="Arial"/>
               </w:rPr>
             </w:pPr>
+            <w:r>
+              <w:rPr>
+                <w:rFonts w:ascii="Arial" w:hAnsi="Arial" w:cs="Arial"/>
+              </w:rPr>
+              <w:t>7</w:t>
+            </w:r>
           </w:p>
         </w:tc>
       </w:tr>
@@ -4987,6 +4581,12 @@
                 <w:rFonts w:ascii="Arial" w:hAnsi="Arial" w:cs="Arial"/>
               </w:rPr>
             </w:pPr>
+            <w:r>
+              <w:rPr>
+                <w:rFonts w:ascii="Arial" w:hAnsi="Arial" w:cs="Arial"/>
+              </w:rPr>
+              <w:t>12</w:t>
+            </w:r>
           </w:p>
         </w:tc>
       </w:tr>
@@ -5040,169 +4640,7 @@
     </w:p>
     <w:p>
       <w:pPr>
-        <w:rPr>
-          <w:rFonts w:ascii="Arial" w:hAnsi="Arial" w:cs="Arial"/>
-        </w:rPr>
-      </w:pPr>
-    </w:p>
-    <w:p>
-      <w:pPr>
-        <w:rPr>
-          <w:rFonts w:ascii="Arial" w:hAnsi="Arial" w:cs="Arial"/>
-        </w:rPr>
-      </w:pPr>
-    </w:p>
-    <w:p>
-      <w:pPr>
-        <w:rPr>
-          <w:rFonts w:ascii="Arial" w:hAnsi="Arial" w:cs="Arial"/>
-        </w:rPr>
-      </w:pPr>
-    </w:p>
-    <w:p>
-      <w:pPr>
-        <w:rPr>
-          <w:rFonts w:ascii="Arial" w:hAnsi="Arial" w:cs="Arial"/>
-        </w:rPr>
-      </w:pPr>
-    </w:p>
-    <w:p>
-      <w:pPr>
-        <w:rPr>
-          <w:rFonts w:ascii="Arial" w:hAnsi="Arial" w:cs="Arial"/>
-        </w:rPr>
-      </w:pPr>
-    </w:p>
-    <w:p>
-      <w:pPr>
-        <w:rPr>
-          <w:rFonts w:ascii="Arial" w:hAnsi="Arial" w:cs="Arial"/>
-        </w:rPr>
-      </w:pPr>
-    </w:p>
-    <w:p>
-      <w:pPr>
-        <w:rPr>
-          <w:rFonts w:ascii="Arial" w:hAnsi="Arial" w:cs="Arial"/>
-        </w:rPr>
-      </w:pPr>
-    </w:p>
-    <w:p>
-      <w:pPr>
-        <w:rPr>
-          <w:rFonts w:ascii="Arial" w:hAnsi="Arial" w:cs="Arial"/>
-        </w:rPr>
-      </w:pPr>
-    </w:p>
-    <w:p>
-      <w:pPr>
-        <w:rPr>
-          <w:rFonts w:ascii="Arial" w:hAnsi="Arial" w:cs="Arial"/>
-        </w:rPr>
-      </w:pPr>
-    </w:p>
-    <w:p>
-      <w:pPr>
-        <w:rPr>
-          <w:rFonts w:ascii="Arial" w:hAnsi="Arial" w:cs="Arial"/>
-        </w:rPr>
-      </w:pPr>
-    </w:p>
-    <w:p>
-      <w:pPr>
-        <w:rPr>
-          <w:rFonts w:ascii="Arial" w:hAnsi="Arial" w:cs="Arial"/>
-        </w:rPr>
-      </w:pPr>
-    </w:p>
-    <w:p>
-      <w:pPr>
-        <w:rPr>
-          <w:rFonts w:ascii="Arial" w:hAnsi="Arial" w:cs="Arial"/>
-        </w:rPr>
-      </w:pPr>
-    </w:p>
-    <w:p>
-      <w:pPr>
-        <w:rPr>
-          <w:rFonts w:ascii="Arial" w:hAnsi="Arial" w:cs="Arial"/>
-        </w:rPr>
-      </w:pPr>
-    </w:p>
-    <w:p>
-      <w:pPr>
-        <w:rPr>
-          <w:rFonts w:ascii="Arial" w:hAnsi="Arial" w:cs="Arial"/>
-        </w:rPr>
-      </w:pPr>
-    </w:p>
-    <w:p>
-      <w:pPr>
-        <w:rPr>
-          <w:rFonts w:ascii="Arial" w:hAnsi="Arial" w:cs="Arial"/>
-        </w:rPr>
-      </w:pPr>
-    </w:p>
-    <w:p>
-      <w:pPr>
-        <w:rPr>
-          <w:rFonts w:ascii="Arial" w:hAnsi="Arial" w:cs="Arial"/>
-        </w:rPr>
-      </w:pPr>
-    </w:p>
-    <w:p>
-      <w:pPr>
-        <w:rPr>
-          <w:rFonts w:ascii="Arial" w:hAnsi="Arial" w:cs="Arial"/>
-        </w:rPr>
-      </w:pPr>
-    </w:p>
-    <w:p>
-      <w:pPr>
-        <w:rPr>
-          <w:rFonts w:ascii="Arial" w:hAnsi="Arial" w:cs="Arial"/>
-        </w:rPr>
-      </w:pPr>
-    </w:p>
-    <w:p>
-      <w:pPr>
-        <w:rPr>
-          <w:rFonts w:ascii="Arial" w:hAnsi="Arial" w:cs="Arial"/>
-        </w:rPr>
-      </w:pPr>
-    </w:p>
-    <w:p>
-      <w:pPr>
-        <w:rPr>
-          <w:rFonts w:ascii="Arial" w:hAnsi="Arial" w:cs="Arial"/>
-        </w:rPr>
-      </w:pPr>
-    </w:p>
-    <w:p>
-      <w:pPr>
-        <w:rPr>
-          <w:rFonts w:ascii="Arial" w:hAnsi="Arial" w:cs="Arial"/>
-        </w:rPr>
-      </w:pPr>
-    </w:p>
-    <w:p>
-      <w:pPr>
-        <w:rPr>
-          <w:rFonts w:ascii="Arial" w:hAnsi="Arial" w:cs="Arial"/>
-        </w:rPr>
-      </w:pPr>
-    </w:p>
-    <w:p>
-      <w:pPr>
-        <w:rPr>
-          <w:rFonts w:ascii="Arial" w:hAnsi="Arial" w:cs="Arial"/>
-        </w:rPr>
-      </w:pPr>
-    </w:p>
-    <w:p>
-      <w:pPr>
         <w:pStyle w:val="Ttulo1"/>
-        <w:ind w:left="2124" w:firstLine="708"/>
         <w:rPr>
           <w:rFonts w:ascii="Arial" w:hAnsi="Arial" w:cs="Arial"/>
           <w:color w:val="auto"/>
@@ -5210,78 +4648,42 @@
           <w:szCs w:val="24"/>
         </w:rPr>
       </w:pPr>
-      <w:bookmarkStart w:id="10" w:name="_Toc215489874"/>
-      <w:r>
+    </w:p>
+    <w:p/>
+    <w:p/>
+    <w:p/>
+    <w:p/>
+    <w:p/>
+    <w:p/>
+    <w:p/>
+    <w:p/>
+    <w:p/>
+    <w:p/>
+    <w:p/>
+    <w:p/>
+    <w:p/>
+    <w:p/>
+    <w:p/>
+    <w:p/>
+    <w:p/>
+    <w:p/>
+    <w:p/>
+    <w:p/>
+    <w:p/>
+    <w:p/>
+    <w:p/>
+    <w:p>
+      <w:pPr>
+        <w:pStyle w:val="Ttulo1"/>
+        <w:jc w:val="center"/>
         <w:rPr>
           <w:rFonts w:ascii="Arial" w:hAnsi="Arial" w:cs="Arial"/>
           <w:color w:val="auto"/>
           <w:sz w:val="24"/>
           <w:szCs w:val="24"/>
         </w:rPr>
-        <w:lastRenderedPageBreak/>
-        <w:t>Lista de revisión del proyecto</w:t>
-      </w:r>
-      <w:bookmarkEnd w:id="10"/>
-    </w:p>
-    <w:p>
-      <w:pPr>
-        <w:rPr>
-          <w:rFonts w:ascii="Arial" w:hAnsi="Arial" w:cs="Arial"/>
-        </w:rPr>
-      </w:pPr>
-    </w:p>
-    <w:p>
-      <w:pPr>
-        <w:rPr>
-          <w:rFonts w:ascii="Arial" w:hAnsi="Arial" w:cs="Arial"/>
-        </w:rPr>
-      </w:pPr>
-    </w:p>
-    <w:p>
-      <w:pPr>
-        <w:rPr>
-          <w:rFonts w:ascii="Arial" w:hAnsi="Arial" w:cs="Arial"/>
-        </w:rPr>
-      </w:pPr>
-    </w:p>
-    <w:p>
-      <w:pPr>
-        <w:rPr>
-          <w:rFonts w:ascii="Arial" w:hAnsi="Arial" w:cs="Arial"/>
-        </w:rPr>
-      </w:pPr>
-    </w:p>
-    <w:p>
-      <w:pPr>
-        <w:rPr>
-          <w:rFonts w:ascii="Arial" w:hAnsi="Arial" w:cs="Arial"/>
-        </w:rPr>
-      </w:pPr>
-    </w:p>
-    <w:p>
-      <w:pPr>
-        <w:rPr>
-          <w:rFonts w:ascii="Arial" w:hAnsi="Arial" w:cs="Arial"/>
-        </w:rPr>
-      </w:pPr>
-      <w:r>
-        <w:rPr>
-          <w:rFonts w:ascii="Arial" w:hAnsi="Arial" w:cs="Arial"/>
-        </w:rPr>
-        <w:t>Anexo 1</w:t>
-      </w:r>
-    </w:p>
-    <w:p>
-      <w:pPr>
-        <w:pStyle w:val="Ttulo1"/>
-        <w:rPr>
-          <w:rFonts w:ascii="Arial" w:hAnsi="Arial" w:cs="Arial"/>
-          <w:sz w:val="24"/>
-          <w:szCs w:val="24"/>
-          <w:lang w:val="en-US"/>
-        </w:rPr>
-      </w:pPr>
-      <w:bookmarkStart w:id="11" w:name="_Toc215489875"/>
+      </w:pPr>
+      <w:bookmarkStart w:id="10" w:name="_Toc215523931"/>
       <w:r>
         <w:rPr>
           <w:rFonts w:ascii="Arial" w:hAnsi="Arial" w:cs="Arial"/>
@@ -5289,15 +4691,1312 @@
           <w:sz w:val="24"/>
           <w:szCs w:val="24"/>
         </w:rPr>
-        <w:t>Referencias bibliográficas</w:t>
-      </w:r>
-      <w:bookmarkEnd w:id="11"/>
-      <w:r>
+        <w:t>Lista de revisión del proyecto</w:t>
+      </w:r>
+      <w:bookmarkEnd w:id="10"/>
+    </w:p>
+    <w:tbl>
+      <w:tblPr>
+        <w:tblStyle w:val="Tablaconcuadrcula"/>
+        <w:tblW w:w="11635" w:type="dxa"/>
+        <w:tblInd w:w="-1406" w:type="dxa"/>
+        <w:tblLook w:val="04A0" w:firstRow="1" w:lastRow="0" w:firstColumn="1" w:lastColumn="0" w:noHBand="0" w:noVBand="1"/>
+      </w:tblPr>
+      <w:tblGrid>
+        <w:gridCol w:w="2604"/>
+        <w:gridCol w:w="1030"/>
+        <w:gridCol w:w="2095"/>
+        <w:gridCol w:w="2057"/>
+        <w:gridCol w:w="3849"/>
+      </w:tblGrid>
+      <w:tr>
+        <w:trPr>
+          <w:trHeight w:val="388"/>
+        </w:trPr>
+        <w:tc>
+          <w:tcPr>
+            <w:tcW w:w="2604" w:type="dxa"/>
+          </w:tcPr>
+          <w:p>
+            <w:pPr>
+              <w:jc w:val="center"/>
+              <w:rPr>
+                <w:rFonts w:ascii="Arial" w:hAnsi="Arial" w:cs="Arial"/>
+                <w:b/>
+                <w:bCs/>
+              </w:rPr>
+            </w:pPr>
+            <w:r>
+              <w:rPr>
+                <w:rFonts w:ascii="Arial" w:hAnsi="Arial" w:cs="Arial"/>
+                <w:b/>
+                <w:bCs/>
+              </w:rPr>
+              <w:t>Concepto</w:t>
+            </w:r>
+          </w:p>
+        </w:tc>
+        <w:tc>
+          <w:tcPr>
+            <w:tcW w:w="1030" w:type="dxa"/>
+          </w:tcPr>
+          <w:p>
+            <w:pPr>
+              <w:jc w:val="center"/>
+              <w:rPr>
+                <w:rFonts w:ascii="Arial" w:hAnsi="Arial" w:cs="Arial"/>
+                <w:b/>
+                <w:bCs/>
+              </w:rPr>
+            </w:pPr>
+            <w:r>
+              <w:rPr>
+                <w:rFonts w:ascii="Arial" w:hAnsi="Arial" w:cs="Arial"/>
+                <w:b/>
+                <w:bCs/>
+              </w:rPr>
+              <w:t>Puntos</w:t>
+            </w:r>
+          </w:p>
+        </w:tc>
+        <w:tc>
+          <w:tcPr>
+            <w:tcW w:w="2095" w:type="dxa"/>
+          </w:tcPr>
+          <w:p>
+            <w:pPr>
+              <w:jc w:val="center"/>
+              <w:rPr>
+                <w:rFonts w:ascii="Arial" w:hAnsi="Arial" w:cs="Arial"/>
+                <w:b/>
+                <w:bCs/>
+              </w:rPr>
+            </w:pPr>
+            <w:r>
+              <w:rPr>
+                <w:rFonts w:ascii="Arial" w:hAnsi="Arial" w:cs="Arial"/>
+                <w:b/>
+                <w:bCs/>
+              </w:rPr>
+              <w:t>Puntos Obtenidos</w:t>
+            </w:r>
+          </w:p>
+        </w:tc>
+        <w:tc>
+          <w:tcPr>
+            <w:tcW w:w="2057" w:type="dxa"/>
+          </w:tcPr>
+          <w:p>
+            <w:pPr>
+              <w:jc w:val="center"/>
+              <w:rPr>
+                <w:rFonts w:ascii="Arial" w:hAnsi="Arial" w:cs="Arial"/>
+                <w:b/>
+                <w:bCs/>
+              </w:rPr>
+            </w:pPr>
+            <w:r>
+              <w:rPr>
+                <w:rFonts w:ascii="Arial" w:hAnsi="Arial" w:cs="Arial"/>
+                <w:b/>
+                <w:bCs/>
+              </w:rPr>
+              <w:t>% Avance / %/ 0</w:t>
+            </w:r>
+          </w:p>
+        </w:tc>
+        <w:tc>
+          <w:tcPr>
+            <w:tcW w:w="3849" w:type="dxa"/>
+          </w:tcPr>
+          <w:p>
+            <w:pPr>
+              <w:jc w:val="center"/>
+              <w:rPr>
+                <w:rFonts w:ascii="Arial" w:hAnsi="Arial" w:cs="Arial"/>
+                <w:b/>
+                <w:bCs/>
+              </w:rPr>
+            </w:pPr>
+            <w:r>
+              <w:rPr>
+                <w:rFonts w:ascii="Arial" w:hAnsi="Arial" w:cs="Arial"/>
+                <w:b/>
+                <w:bCs/>
+              </w:rPr>
+              <w:t>Análisis de resultados</w:t>
+            </w:r>
+          </w:p>
+        </w:tc>
+      </w:tr>
+      <w:tr>
+        <w:trPr>
+          <w:trHeight w:val="572"/>
+        </w:trPr>
+        <w:tc>
+          <w:tcPr>
+            <w:tcW w:w="2604" w:type="dxa"/>
+          </w:tcPr>
+          <w:p>
+            <w:pPr>
+              <w:jc w:val="center"/>
+              <w:rPr>
+                <w:rFonts w:asciiTheme="majorHAnsi" w:hAnsiTheme="majorHAnsi" w:cs="Arial"/>
+              </w:rPr>
+            </w:pPr>
+            <w:r>
+              <w:rPr>
+                <w:rFonts w:asciiTheme="majorHAnsi" w:hAnsiTheme="majorHAnsi" w:cs="Arial"/>
+              </w:rPr>
+              <w:t>Botón Deshacer Movimiento</w:t>
+            </w:r>
+          </w:p>
+        </w:tc>
+        <w:tc>
+          <w:tcPr>
+            <w:tcW w:w="1030" w:type="dxa"/>
+          </w:tcPr>
+          <w:p>
+            <w:pPr>
+              <w:jc w:val="center"/>
+              <w:rPr>
+                <w:rFonts w:ascii="Arial" w:hAnsi="Arial" w:cs="Arial"/>
+              </w:rPr>
+            </w:pPr>
+            <w:r>
+              <w:rPr>
+                <w:rFonts w:ascii="Arial" w:hAnsi="Arial" w:cs="Arial"/>
+              </w:rPr>
+              <w:t>7.5</w:t>
+            </w:r>
+          </w:p>
+        </w:tc>
+        <w:tc>
+          <w:tcPr>
+            <w:tcW w:w="2095" w:type="dxa"/>
+          </w:tcPr>
+          <w:p>
+            <w:pPr>
+              <w:rPr>
+                <w:rFonts w:ascii="Arial" w:hAnsi="Arial" w:cs="Arial"/>
+              </w:rPr>
+            </w:pPr>
+          </w:p>
+        </w:tc>
+        <w:tc>
+          <w:tcPr>
+            <w:tcW w:w="2057" w:type="dxa"/>
+          </w:tcPr>
+          <w:p>
+            <w:pPr>
+              <w:rPr>
+                <w:rFonts w:ascii="Arial" w:hAnsi="Arial" w:cs="Arial"/>
+              </w:rPr>
+            </w:pPr>
+          </w:p>
+        </w:tc>
+        <w:tc>
+          <w:tcPr>
+            <w:tcW w:w="3849" w:type="dxa"/>
+          </w:tcPr>
+          <w:p>
+            <w:pPr>
+              <w:rPr>
+                <w:rFonts w:ascii="Arial" w:hAnsi="Arial" w:cs="Arial"/>
+              </w:rPr>
+            </w:pPr>
+          </w:p>
+        </w:tc>
+      </w:tr>
+      <w:tr>
+        <w:trPr>
+          <w:trHeight w:val="571"/>
+        </w:trPr>
+        <w:tc>
+          <w:tcPr>
+            <w:tcW w:w="2604" w:type="dxa"/>
+          </w:tcPr>
+          <w:p>
+            <w:pPr>
+              <w:jc w:val="center"/>
+              <w:rPr>
+                <w:rFonts w:asciiTheme="majorHAnsi" w:hAnsiTheme="majorHAnsi" w:cs="Arial"/>
+              </w:rPr>
+            </w:pPr>
+            <w:r>
+              <w:rPr>
+                <w:rFonts w:asciiTheme="majorHAnsi" w:hAnsiTheme="majorHAnsi" w:cs="Arial"/>
+              </w:rPr>
+              <w:t>Botón Rehacer movimiento</w:t>
+            </w:r>
+          </w:p>
+        </w:tc>
+        <w:tc>
+          <w:tcPr>
+            <w:tcW w:w="1030" w:type="dxa"/>
+          </w:tcPr>
+          <w:p>
+            <w:pPr>
+              <w:jc w:val="center"/>
+              <w:rPr>
+                <w:rFonts w:ascii="Arial" w:hAnsi="Arial" w:cs="Arial"/>
+              </w:rPr>
+            </w:pPr>
+            <w:r>
+              <w:rPr>
+                <w:rFonts w:ascii="Arial" w:hAnsi="Arial" w:cs="Arial"/>
+              </w:rPr>
+              <w:t>7.5</w:t>
+            </w:r>
+          </w:p>
+        </w:tc>
+        <w:tc>
+          <w:tcPr>
+            <w:tcW w:w="2095" w:type="dxa"/>
+          </w:tcPr>
+          <w:p>
+            <w:pPr>
+              <w:rPr>
+                <w:rFonts w:ascii="Arial" w:hAnsi="Arial" w:cs="Arial"/>
+              </w:rPr>
+            </w:pPr>
+          </w:p>
+        </w:tc>
+        <w:tc>
+          <w:tcPr>
+            <w:tcW w:w="2057" w:type="dxa"/>
+          </w:tcPr>
+          <w:p>
+            <w:pPr>
+              <w:rPr>
+                <w:rFonts w:ascii="Arial" w:hAnsi="Arial" w:cs="Arial"/>
+              </w:rPr>
+            </w:pPr>
+          </w:p>
+        </w:tc>
+        <w:tc>
+          <w:tcPr>
+            <w:tcW w:w="3849" w:type="dxa"/>
+          </w:tcPr>
+          <w:p>
+            <w:pPr>
+              <w:rPr>
+                <w:rFonts w:ascii="Arial" w:hAnsi="Arial" w:cs="Arial"/>
+              </w:rPr>
+            </w:pPr>
+          </w:p>
+        </w:tc>
+      </w:tr>
+      <w:tr>
+        <w:trPr>
+          <w:trHeight w:val="571"/>
+        </w:trPr>
+        <w:tc>
+          <w:tcPr>
+            <w:tcW w:w="2604" w:type="dxa"/>
+          </w:tcPr>
+          <w:p>
+            <w:pPr>
+              <w:jc w:val="center"/>
+              <w:rPr>
+                <w:rFonts w:asciiTheme="majorHAnsi" w:hAnsiTheme="majorHAnsi" w:cs="Arial"/>
+              </w:rPr>
+            </w:pPr>
+            <w:r>
+              <w:rPr>
+                <w:rFonts w:asciiTheme="majorHAnsi" w:hAnsiTheme="majorHAnsi" w:cs="Arial"/>
+              </w:rPr>
+              <w:t>Uso del nuevo grupo del panel de elementos</w:t>
+            </w:r>
+          </w:p>
+        </w:tc>
+        <w:tc>
+          <w:tcPr>
+            <w:tcW w:w="1030" w:type="dxa"/>
+          </w:tcPr>
+          <w:p>
+            <w:pPr>
+              <w:jc w:val="center"/>
+              <w:rPr>
+                <w:rFonts w:ascii="Arial" w:hAnsi="Arial" w:cs="Arial"/>
+              </w:rPr>
+            </w:pPr>
+            <w:r>
+              <w:rPr>
+                <w:rFonts w:ascii="Arial" w:hAnsi="Arial" w:cs="Arial"/>
+              </w:rPr>
+              <w:t>5</w:t>
+            </w:r>
+          </w:p>
+        </w:tc>
+        <w:tc>
+          <w:tcPr>
+            <w:tcW w:w="2095" w:type="dxa"/>
+          </w:tcPr>
+          <w:p>
+            <w:pPr>
+              <w:rPr>
+                <w:rFonts w:ascii="Arial" w:hAnsi="Arial" w:cs="Arial"/>
+              </w:rPr>
+            </w:pPr>
+          </w:p>
+        </w:tc>
+        <w:tc>
+          <w:tcPr>
+            <w:tcW w:w="2057" w:type="dxa"/>
+          </w:tcPr>
+          <w:p>
+            <w:pPr>
+              <w:rPr>
+                <w:rFonts w:ascii="Arial" w:hAnsi="Arial" w:cs="Arial"/>
+              </w:rPr>
+            </w:pPr>
+          </w:p>
+        </w:tc>
+        <w:tc>
+          <w:tcPr>
+            <w:tcW w:w="3849" w:type="dxa"/>
+          </w:tcPr>
+          <w:p>
+            <w:pPr>
+              <w:rPr>
+                <w:rFonts w:ascii="Arial" w:hAnsi="Arial" w:cs="Arial"/>
+              </w:rPr>
+            </w:pPr>
+          </w:p>
+        </w:tc>
+      </w:tr>
+      <w:tr>
+        <w:trPr>
+          <w:trHeight w:val="533"/>
+        </w:trPr>
+        <w:tc>
+          <w:tcPr>
+            <w:tcW w:w="2604" w:type="dxa"/>
+          </w:tcPr>
+          <w:p>
+            <w:pPr>
+              <w:jc w:val="center"/>
+              <w:rPr>
+                <w:rFonts w:asciiTheme="majorHAnsi" w:hAnsiTheme="majorHAnsi" w:cs="Arial"/>
+              </w:rPr>
+            </w:pPr>
+            <w:r>
+              <w:rPr>
+                <w:rFonts w:asciiTheme="majorHAnsi" w:hAnsiTheme="majorHAnsi" w:cs="Arial"/>
+              </w:rPr>
+              <w:t>Multinivel: Iniciar en nivel fácil</w:t>
+            </w:r>
+          </w:p>
+        </w:tc>
+        <w:tc>
+          <w:tcPr>
+            <w:tcW w:w="1030" w:type="dxa"/>
+          </w:tcPr>
+          <w:p>
+            <w:pPr>
+              <w:jc w:val="center"/>
+              <w:rPr>
+                <w:rFonts w:ascii="Arial" w:hAnsi="Arial" w:cs="Arial"/>
+              </w:rPr>
+            </w:pPr>
+            <w:r>
+              <w:rPr>
+                <w:rFonts w:ascii="Arial" w:hAnsi="Arial" w:cs="Arial"/>
+              </w:rPr>
+              <w:t>5</w:t>
+            </w:r>
+          </w:p>
+        </w:tc>
+        <w:tc>
+          <w:tcPr>
+            <w:tcW w:w="2095" w:type="dxa"/>
+          </w:tcPr>
+          <w:p>
+            <w:pPr>
+              <w:rPr>
+                <w:rFonts w:ascii="Arial" w:hAnsi="Arial" w:cs="Arial"/>
+              </w:rPr>
+            </w:pPr>
+          </w:p>
+        </w:tc>
+        <w:tc>
+          <w:tcPr>
+            <w:tcW w:w="2057" w:type="dxa"/>
+          </w:tcPr>
+          <w:p>
+            <w:pPr>
+              <w:rPr>
+                <w:rFonts w:ascii="Arial" w:hAnsi="Arial" w:cs="Arial"/>
+              </w:rPr>
+            </w:pPr>
+          </w:p>
+        </w:tc>
+        <w:tc>
+          <w:tcPr>
+            <w:tcW w:w="3849" w:type="dxa"/>
+          </w:tcPr>
+          <w:p>
+            <w:pPr>
+              <w:rPr>
+                <w:rFonts w:ascii="Arial" w:hAnsi="Arial" w:cs="Arial"/>
+              </w:rPr>
+            </w:pPr>
+          </w:p>
+        </w:tc>
+      </w:tr>
+      <w:tr>
+        <w:trPr>
+          <w:trHeight w:val="517"/>
+        </w:trPr>
+        <w:tc>
+          <w:tcPr>
+            <w:tcW w:w="2604" w:type="dxa"/>
+          </w:tcPr>
+          <w:p>
+            <w:pPr>
+              <w:jc w:val="center"/>
+              <w:rPr>
+                <w:rFonts w:asciiTheme="majorHAnsi" w:hAnsiTheme="majorHAnsi" w:cs="Arial"/>
+              </w:rPr>
+            </w:pPr>
+            <w:r>
+              <w:rPr>
+                <w:rFonts w:asciiTheme="majorHAnsi" w:hAnsiTheme="majorHAnsi" w:cs="Arial"/>
+              </w:rPr>
+              <w:t>Multinivel: cambiar a nivel medio</w:t>
+            </w:r>
+            <w:r>
+              <w:rPr>
+                <w:rFonts w:asciiTheme="majorHAnsi" w:hAnsiTheme="majorHAnsi" w:cs="Arial"/>
+              </w:rPr>
+              <w:t xml:space="preserve"> (Normal)</w:t>
+            </w:r>
+          </w:p>
+        </w:tc>
+        <w:tc>
+          <w:tcPr>
+            <w:tcW w:w="1030" w:type="dxa"/>
+          </w:tcPr>
+          <w:p>
+            <w:pPr>
+              <w:jc w:val="center"/>
+              <w:rPr>
+                <w:rFonts w:ascii="Arial" w:hAnsi="Arial" w:cs="Arial"/>
+              </w:rPr>
+            </w:pPr>
+            <w:r>
+              <w:rPr>
+                <w:rFonts w:ascii="Arial" w:hAnsi="Arial" w:cs="Arial"/>
+              </w:rPr>
+              <w:t>5</w:t>
+            </w:r>
+          </w:p>
+        </w:tc>
+        <w:tc>
+          <w:tcPr>
+            <w:tcW w:w="2095" w:type="dxa"/>
+          </w:tcPr>
+          <w:p>
+            <w:pPr>
+              <w:rPr>
+                <w:rFonts w:ascii="Arial" w:hAnsi="Arial" w:cs="Arial"/>
+              </w:rPr>
+            </w:pPr>
+          </w:p>
+        </w:tc>
+        <w:tc>
+          <w:tcPr>
+            <w:tcW w:w="2057" w:type="dxa"/>
+          </w:tcPr>
+          <w:p>
+            <w:pPr>
+              <w:rPr>
+                <w:rFonts w:ascii="Arial" w:hAnsi="Arial" w:cs="Arial"/>
+              </w:rPr>
+            </w:pPr>
+          </w:p>
+        </w:tc>
+        <w:tc>
+          <w:tcPr>
+            <w:tcW w:w="3849" w:type="dxa"/>
+          </w:tcPr>
+          <w:p>
+            <w:pPr>
+              <w:rPr>
+                <w:rFonts w:ascii="Arial" w:hAnsi="Arial" w:cs="Arial"/>
+              </w:rPr>
+            </w:pPr>
+          </w:p>
+        </w:tc>
+      </w:tr>
+      <w:tr>
+        <w:trPr>
+          <w:trHeight w:val="509"/>
+        </w:trPr>
+        <w:tc>
+          <w:tcPr>
+            <w:tcW w:w="2604" w:type="dxa"/>
+          </w:tcPr>
+          <w:p>
+            <w:pPr>
+              <w:jc w:val="center"/>
+              <w:rPr>
+                <w:rFonts w:asciiTheme="majorHAnsi" w:hAnsiTheme="majorHAnsi" w:cs="Arial"/>
+              </w:rPr>
+            </w:pPr>
+            <w:r>
+              <w:rPr>
+                <w:rFonts w:asciiTheme="majorHAnsi" w:hAnsiTheme="majorHAnsi" w:cs="Arial"/>
+              </w:rPr>
+              <w:t>Multinivel: cambiar a nivel difícil</w:t>
+            </w:r>
+          </w:p>
+        </w:tc>
+        <w:tc>
+          <w:tcPr>
+            <w:tcW w:w="1030" w:type="dxa"/>
+          </w:tcPr>
+          <w:p>
+            <w:pPr>
+              <w:jc w:val="center"/>
+              <w:rPr>
+                <w:rFonts w:ascii="Arial" w:hAnsi="Arial" w:cs="Arial"/>
+              </w:rPr>
+            </w:pPr>
+            <w:r>
+              <w:rPr>
+                <w:rFonts w:ascii="Arial" w:hAnsi="Arial" w:cs="Arial"/>
+              </w:rPr>
+              <w:t>5</w:t>
+            </w:r>
+          </w:p>
+        </w:tc>
+        <w:tc>
+          <w:tcPr>
+            <w:tcW w:w="2095" w:type="dxa"/>
+          </w:tcPr>
+          <w:p>
+            <w:pPr>
+              <w:rPr>
+                <w:rFonts w:ascii="Arial" w:hAnsi="Arial" w:cs="Arial"/>
+              </w:rPr>
+            </w:pPr>
+          </w:p>
+        </w:tc>
+        <w:tc>
+          <w:tcPr>
+            <w:tcW w:w="2057" w:type="dxa"/>
+          </w:tcPr>
+          <w:p>
+            <w:pPr>
+              <w:rPr>
+                <w:rFonts w:ascii="Arial" w:hAnsi="Arial" w:cs="Arial"/>
+              </w:rPr>
+            </w:pPr>
+          </w:p>
+        </w:tc>
+        <w:tc>
+          <w:tcPr>
+            <w:tcW w:w="3849" w:type="dxa"/>
+          </w:tcPr>
+          <w:p>
+            <w:pPr>
+              <w:rPr>
+                <w:rFonts w:ascii="Arial" w:hAnsi="Arial" w:cs="Arial"/>
+              </w:rPr>
+            </w:pPr>
+          </w:p>
+        </w:tc>
+      </w:tr>
+      <w:tr>
+        <w:trPr>
+          <w:trHeight w:val="426"/>
+        </w:trPr>
+        <w:tc>
+          <w:tcPr>
+            <w:tcW w:w="2604" w:type="dxa"/>
+          </w:tcPr>
+          <w:p>
+            <w:pPr>
+              <w:jc w:val="center"/>
+              <w:rPr>
+                <w:rFonts w:asciiTheme="majorHAnsi" w:hAnsiTheme="majorHAnsi" w:cs="Arial"/>
+              </w:rPr>
+            </w:pPr>
+            <w:r>
+              <w:rPr>
+                <w:rFonts w:asciiTheme="majorHAnsi" w:hAnsiTheme="majorHAnsi" w:cs="Arial"/>
+              </w:rPr>
+              <w:t>Cambios en configuración</w:t>
+            </w:r>
+          </w:p>
+        </w:tc>
+        <w:tc>
+          <w:tcPr>
+            <w:tcW w:w="1030" w:type="dxa"/>
+          </w:tcPr>
+          <w:p>
+            <w:pPr>
+              <w:jc w:val="center"/>
+              <w:rPr>
+                <w:rFonts w:ascii="Arial" w:hAnsi="Arial" w:cs="Arial"/>
+              </w:rPr>
+            </w:pPr>
+            <w:r>
+              <w:rPr>
+                <w:rFonts w:ascii="Arial" w:hAnsi="Arial" w:cs="Arial"/>
+              </w:rPr>
+              <w:t>10</w:t>
+            </w:r>
+          </w:p>
+        </w:tc>
+        <w:tc>
+          <w:tcPr>
+            <w:tcW w:w="2095" w:type="dxa"/>
+          </w:tcPr>
+          <w:p>
+            <w:pPr>
+              <w:rPr>
+                <w:rFonts w:ascii="Arial" w:hAnsi="Arial" w:cs="Arial"/>
+              </w:rPr>
+            </w:pPr>
+          </w:p>
+        </w:tc>
+        <w:tc>
+          <w:tcPr>
+            <w:tcW w:w="2057" w:type="dxa"/>
+          </w:tcPr>
+          <w:p>
+            <w:pPr>
+              <w:rPr>
+                <w:rFonts w:ascii="Arial" w:hAnsi="Arial" w:cs="Arial"/>
+              </w:rPr>
+            </w:pPr>
+          </w:p>
+        </w:tc>
+        <w:tc>
+          <w:tcPr>
+            <w:tcW w:w="3849" w:type="dxa"/>
+          </w:tcPr>
+          <w:p>
+            <w:pPr>
+              <w:rPr>
+                <w:rFonts w:ascii="Arial" w:hAnsi="Arial" w:cs="Arial"/>
+              </w:rPr>
+            </w:pPr>
+          </w:p>
+        </w:tc>
+      </w:tr>
+      <w:tr>
+        <w:trPr>
+          <w:trHeight w:val="397"/>
+        </w:trPr>
+        <w:tc>
+          <w:tcPr>
+            <w:tcW w:w="2604" w:type="dxa"/>
+          </w:tcPr>
+          <w:p>
+            <w:pPr>
+              <w:jc w:val="center"/>
+              <w:rPr>
+                <w:rFonts w:asciiTheme="majorHAnsi" w:hAnsiTheme="majorHAnsi" w:cs="Arial"/>
+              </w:rPr>
+            </w:pPr>
+            <w:r>
+              <w:rPr>
+                <w:rFonts w:asciiTheme="majorHAnsi" w:hAnsiTheme="majorHAnsi" w:cs="Arial"/>
+              </w:rPr>
+              <w:t>ABB (Antes Top 10)</w:t>
+            </w:r>
+          </w:p>
+        </w:tc>
+        <w:tc>
+          <w:tcPr>
+            <w:tcW w:w="1030" w:type="dxa"/>
+          </w:tcPr>
+          <w:p>
+            <w:pPr>
+              <w:jc w:val="center"/>
+              <w:rPr>
+                <w:rFonts w:ascii="Arial" w:hAnsi="Arial" w:cs="Arial"/>
+              </w:rPr>
+            </w:pPr>
+            <w:r>
+              <w:rPr>
+                <w:rFonts w:ascii="Arial" w:hAnsi="Arial" w:cs="Arial"/>
+              </w:rPr>
+              <w:t>15</w:t>
+            </w:r>
+          </w:p>
+        </w:tc>
+        <w:tc>
+          <w:tcPr>
+            <w:tcW w:w="2095" w:type="dxa"/>
+          </w:tcPr>
+          <w:p>
+            <w:pPr>
+              <w:rPr>
+                <w:rFonts w:ascii="Arial" w:hAnsi="Arial" w:cs="Arial"/>
+              </w:rPr>
+            </w:pPr>
+          </w:p>
+        </w:tc>
+        <w:tc>
+          <w:tcPr>
+            <w:tcW w:w="2057" w:type="dxa"/>
+          </w:tcPr>
+          <w:p>
+            <w:pPr>
+              <w:rPr>
+                <w:rFonts w:ascii="Arial" w:hAnsi="Arial" w:cs="Arial"/>
+              </w:rPr>
+            </w:pPr>
+          </w:p>
+        </w:tc>
+        <w:tc>
+          <w:tcPr>
+            <w:tcW w:w="3849" w:type="dxa"/>
+          </w:tcPr>
+          <w:p>
+            <w:pPr>
+              <w:rPr>
+                <w:rFonts w:ascii="Arial" w:hAnsi="Arial" w:cs="Arial"/>
+              </w:rPr>
+            </w:pPr>
+          </w:p>
+        </w:tc>
+      </w:tr>
+      <w:tr>
+        <w:trPr>
+          <w:trHeight w:val="462"/>
+        </w:trPr>
+        <w:tc>
+          <w:tcPr>
+            <w:tcW w:w="2604" w:type="dxa"/>
+          </w:tcPr>
+          <w:p>
+            <w:pPr>
+              <w:jc w:val="center"/>
+              <w:rPr>
+                <w:rFonts w:asciiTheme="majorHAnsi" w:hAnsiTheme="majorHAnsi" w:cs="Arial"/>
+              </w:rPr>
+            </w:pPr>
+            <w:r>
+              <w:rPr>
+                <w:rFonts w:asciiTheme="majorHAnsi" w:hAnsiTheme="majorHAnsi" w:cs="Arial"/>
+              </w:rPr>
+              <w:t>Ayuda (Manual de Usuario)</w:t>
+            </w:r>
+          </w:p>
+        </w:tc>
+        <w:tc>
+          <w:tcPr>
+            <w:tcW w:w="1030" w:type="dxa"/>
+          </w:tcPr>
+          <w:p>
+            <w:pPr>
+              <w:jc w:val="center"/>
+              <w:rPr>
+                <w:rFonts w:ascii="Arial" w:hAnsi="Arial" w:cs="Arial"/>
+              </w:rPr>
+            </w:pPr>
+            <w:r>
+              <w:rPr>
+                <w:rFonts w:ascii="Arial" w:hAnsi="Arial" w:cs="Arial"/>
+              </w:rPr>
+              <w:t>5</w:t>
+            </w:r>
+          </w:p>
+        </w:tc>
+        <w:tc>
+          <w:tcPr>
+            <w:tcW w:w="2095" w:type="dxa"/>
+          </w:tcPr>
+          <w:p>
+            <w:pPr>
+              <w:rPr>
+                <w:rFonts w:ascii="Arial" w:hAnsi="Arial" w:cs="Arial"/>
+              </w:rPr>
+            </w:pPr>
+          </w:p>
+        </w:tc>
+        <w:tc>
+          <w:tcPr>
+            <w:tcW w:w="2057" w:type="dxa"/>
+          </w:tcPr>
+          <w:p>
+            <w:pPr>
+              <w:jc w:val="center"/>
+              <w:rPr>
+                <w:rFonts w:ascii="Arial" w:hAnsi="Arial" w:cs="Arial"/>
+              </w:rPr>
+            </w:pPr>
+            <w:r>
+              <w:rPr>
+                <w:rFonts w:ascii="Arial" w:hAnsi="Arial" w:cs="Arial"/>
+              </w:rPr>
+              <w:t>5</w:t>
+            </w:r>
+          </w:p>
+        </w:tc>
+        <w:tc>
+          <w:tcPr>
+            <w:tcW w:w="3849" w:type="dxa"/>
+          </w:tcPr>
+          <w:p>
+            <w:pPr>
+              <w:rPr>
+                <w:rFonts w:ascii="Arial" w:hAnsi="Arial" w:cs="Arial"/>
+              </w:rPr>
+            </w:pPr>
+          </w:p>
+        </w:tc>
+      </w:tr>
+      <w:tr>
+        <w:trPr>
+          <w:trHeight w:val="473"/>
+        </w:trPr>
+        <w:tc>
+          <w:tcPr>
+            <w:tcW w:w="2604" w:type="dxa"/>
+          </w:tcPr>
+          <w:p>
+            <w:pPr>
+              <w:jc w:val="center"/>
+              <w:rPr>
+                <w:rFonts w:asciiTheme="majorHAnsi" w:hAnsiTheme="majorHAnsi" w:cs="Arial"/>
+              </w:rPr>
+            </w:pPr>
+            <w:r>
+              <w:rPr>
+                <w:rFonts w:asciiTheme="majorHAnsi" w:hAnsiTheme="majorHAnsi" w:cs="Arial"/>
+              </w:rPr>
+              <w:t>Actualización de funciones respectivas con las mejoras: Resumen de marcas Detalle de marcas Guardar juego Cargar juego Cambios en ventanas</w:t>
+            </w:r>
+          </w:p>
+        </w:tc>
+        <w:tc>
+          <w:tcPr>
+            <w:tcW w:w="1030" w:type="dxa"/>
+          </w:tcPr>
+          <w:p>
+            <w:pPr>
+              <w:rPr>
+                <w:rFonts w:ascii="Arial" w:hAnsi="Arial" w:cs="Arial"/>
+              </w:rPr>
+            </w:pPr>
+            <w:r>
+              <w:rPr>
+                <w:rFonts w:ascii="Arial" w:hAnsi="Arial" w:cs="Arial"/>
+              </w:rPr>
+              <w:t xml:space="preserve">     </w:t>
+            </w:r>
+            <w:r>
+              <w:rPr>
+                <w:rFonts w:ascii="Arial" w:hAnsi="Arial" w:cs="Arial"/>
+              </w:rPr>
+              <w:t>5</w:t>
+            </w:r>
+          </w:p>
+          <w:p>
+            <w:pPr>
+              <w:jc w:val="center"/>
+              <w:rPr>
+                <w:rFonts w:ascii="Arial" w:hAnsi="Arial" w:cs="Arial"/>
+              </w:rPr>
+            </w:pPr>
+            <w:r>
+              <w:rPr>
+                <w:rFonts w:ascii="Arial" w:hAnsi="Arial" w:cs="Arial"/>
+              </w:rPr>
+              <w:t>5</w:t>
+            </w:r>
+          </w:p>
+          <w:p>
+            <w:pPr>
+              <w:jc w:val="center"/>
+              <w:rPr>
+                <w:rFonts w:ascii="Arial" w:hAnsi="Arial" w:cs="Arial"/>
+              </w:rPr>
+            </w:pPr>
+            <w:r>
+              <w:rPr>
+                <w:rFonts w:ascii="Arial" w:hAnsi="Arial" w:cs="Arial"/>
+              </w:rPr>
+              <w:t>5</w:t>
+            </w:r>
+          </w:p>
+          <w:p>
+            <w:pPr>
+              <w:jc w:val="center"/>
+              <w:rPr>
+                <w:rFonts w:ascii="Arial" w:hAnsi="Arial" w:cs="Arial"/>
+              </w:rPr>
+            </w:pPr>
+            <w:r>
+              <w:rPr>
+                <w:rFonts w:ascii="Arial" w:hAnsi="Arial" w:cs="Arial"/>
+              </w:rPr>
+              <w:t>5</w:t>
+            </w:r>
+          </w:p>
+          <w:p>
+            <w:pPr>
+              <w:jc w:val="center"/>
+              <w:rPr>
+                <w:rFonts w:ascii="Arial" w:hAnsi="Arial" w:cs="Arial"/>
+              </w:rPr>
+            </w:pPr>
+            <w:r>
+              <w:rPr>
+                <w:rFonts w:ascii="Arial" w:hAnsi="Arial" w:cs="Arial"/>
+              </w:rPr>
+              <w:t>5</w:t>
+            </w:r>
+          </w:p>
+        </w:tc>
+        <w:tc>
+          <w:tcPr>
+            <w:tcW w:w="2095" w:type="dxa"/>
+          </w:tcPr>
+          <w:p>
+            <w:pPr>
+              <w:rPr>
+                <w:rFonts w:ascii="Arial" w:hAnsi="Arial" w:cs="Arial"/>
+              </w:rPr>
+            </w:pPr>
+          </w:p>
+        </w:tc>
+        <w:tc>
+          <w:tcPr>
+            <w:tcW w:w="2057" w:type="dxa"/>
+          </w:tcPr>
+          <w:p>
+            <w:pPr>
+              <w:jc w:val="center"/>
+              <w:rPr>
+                <w:rFonts w:ascii="Arial" w:hAnsi="Arial" w:cs="Arial"/>
+              </w:rPr>
+            </w:pPr>
+          </w:p>
+        </w:tc>
+        <w:tc>
+          <w:tcPr>
+            <w:tcW w:w="3849" w:type="dxa"/>
+          </w:tcPr>
+          <w:p>
+            <w:pPr>
+              <w:rPr>
+                <w:rFonts w:ascii="Arial" w:hAnsi="Arial" w:cs="Arial"/>
+              </w:rPr>
+            </w:pPr>
+          </w:p>
+        </w:tc>
+      </w:tr>
+      <w:tr>
+        <w:trPr>
+          <w:trHeight w:val="457"/>
+        </w:trPr>
+        <w:tc>
+          <w:tcPr>
+            <w:tcW w:w="2604" w:type="dxa"/>
+          </w:tcPr>
+          <w:p>
+            <w:pPr>
+              <w:jc w:val="center"/>
+              <w:rPr>
+                <w:rFonts w:asciiTheme="majorHAnsi" w:hAnsiTheme="majorHAnsi" w:cs="Arial"/>
+              </w:rPr>
+            </w:pPr>
+            <w:r>
+              <w:rPr>
+                <w:rFonts w:asciiTheme="majorHAnsi" w:hAnsiTheme="majorHAnsi" w:cs="Arial"/>
+              </w:rPr>
+              <w:t>Uso software control de versiones</w:t>
+            </w:r>
+          </w:p>
+        </w:tc>
+        <w:tc>
+          <w:tcPr>
+            <w:tcW w:w="1030" w:type="dxa"/>
+          </w:tcPr>
+          <w:p>
+            <w:pPr>
+              <w:jc w:val="center"/>
+              <w:rPr>
+                <w:rFonts w:ascii="Arial" w:hAnsi="Arial" w:cs="Arial"/>
+              </w:rPr>
+            </w:pPr>
+            <w:r>
+              <w:rPr>
+                <w:rFonts w:ascii="Arial" w:hAnsi="Arial" w:cs="Arial"/>
+              </w:rPr>
+              <w:t>10</w:t>
+            </w:r>
+          </w:p>
+        </w:tc>
+        <w:tc>
+          <w:tcPr>
+            <w:tcW w:w="2095" w:type="dxa"/>
+          </w:tcPr>
+          <w:p>
+            <w:pPr>
+              <w:rPr>
+                <w:rFonts w:ascii="Arial" w:hAnsi="Arial" w:cs="Arial"/>
+              </w:rPr>
+            </w:pPr>
+          </w:p>
+        </w:tc>
+        <w:tc>
+          <w:tcPr>
+            <w:tcW w:w="2057" w:type="dxa"/>
+          </w:tcPr>
+          <w:p>
+            <w:pPr>
+              <w:jc w:val="center"/>
+              <w:rPr>
+                <w:rFonts w:ascii="Arial" w:hAnsi="Arial" w:cs="Arial"/>
+              </w:rPr>
+            </w:pPr>
+            <w:r>
+              <w:rPr>
+                <w:rFonts w:ascii="Arial" w:hAnsi="Arial" w:cs="Arial"/>
+              </w:rPr>
+              <w:t>10</w:t>
+            </w:r>
+          </w:p>
+        </w:tc>
+        <w:tc>
+          <w:tcPr>
+            <w:tcW w:w="3849" w:type="dxa"/>
+          </w:tcPr>
+          <w:p>
+            <w:pPr>
+              <w:rPr>
+                <w:rFonts w:ascii="Arial" w:hAnsi="Arial" w:cs="Arial"/>
+              </w:rPr>
+            </w:pPr>
+          </w:p>
+        </w:tc>
+      </w:tr>
+      <w:tr>
+        <w:trPr>
+          <w:trHeight w:val="546"/>
+        </w:trPr>
+        <w:tc>
+          <w:tcPr>
+            <w:tcW w:w="2604" w:type="dxa"/>
+          </w:tcPr>
+          <w:p>
+            <w:pPr>
+              <w:jc w:val="center"/>
+              <w:rPr>
+                <w:rFonts w:ascii="Arial" w:hAnsi="Arial" w:cs="Arial"/>
+                <w:b/>
+                <w:bCs/>
+              </w:rPr>
+            </w:pPr>
+            <w:r>
+              <w:rPr>
+                <w:rFonts w:ascii="Arial" w:hAnsi="Arial" w:cs="Arial"/>
+                <w:b/>
+                <w:bCs/>
+              </w:rPr>
+              <w:t>TOTAL</w:t>
+            </w:r>
+          </w:p>
+        </w:tc>
+        <w:tc>
+          <w:tcPr>
+            <w:tcW w:w="1030" w:type="dxa"/>
+          </w:tcPr>
+          <w:p>
+            <w:pPr>
+              <w:jc w:val="center"/>
+              <w:rPr>
+                <w:rFonts w:ascii="Arial" w:hAnsi="Arial" w:cs="Arial"/>
+              </w:rPr>
+            </w:pPr>
+            <w:r>
+              <w:rPr>
+                <w:rFonts w:ascii="Arial" w:hAnsi="Arial" w:cs="Arial"/>
+              </w:rPr>
+              <w:t>100</w:t>
+            </w:r>
+          </w:p>
+        </w:tc>
+        <w:tc>
+          <w:tcPr>
+            <w:tcW w:w="2095" w:type="dxa"/>
+          </w:tcPr>
+          <w:p>
+            <w:pPr>
+              <w:rPr>
+                <w:rFonts w:ascii="Arial" w:hAnsi="Arial" w:cs="Arial"/>
+              </w:rPr>
+            </w:pPr>
+          </w:p>
+        </w:tc>
+        <w:tc>
+          <w:tcPr>
+            <w:tcW w:w="2057" w:type="dxa"/>
+          </w:tcPr>
+          <w:p>
+            <w:pPr>
+              <w:rPr>
+                <w:rFonts w:ascii="Arial" w:hAnsi="Arial" w:cs="Arial"/>
+              </w:rPr>
+            </w:pPr>
+          </w:p>
+        </w:tc>
+        <w:tc>
+          <w:tcPr>
+            <w:tcW w:w="3849" w:type="dxa"/>
+          </w:tcPr>
+          <w:p>
+            <w:pPr>
+              <w:rPr>
+                <w:rFonts w:ascii="Arial" w:hAnsi="Arial" w:cs="Arial"/>
+              </w:rPr>
+            </w:pPr>
+          </w:p>
+        </w:tc>
+      </w:tr>
+      <w:tr>
+        <w:trPr>
+          <w:trHeight w:val="434"/>
+        </w:trPr>
+        <w:tc>
+          <w:tcPr>
+            <w:tcW w:w="2604" w:type="dxa"/>
+          </w:tcPr>
+          <w:p>
+            <w:pPr>
+              <w:jc w:val="center"/>
+              <w:rPr>
+                <w:rFonts w:asciiTheme="majorHAnsi" w:hAnsiTheme="majorHAnsi" w:cs="Arial"/>
+              </w:rPr>
+            </w:pPr>
+            <w:r>
+              <w:rPr>
+                <w:rFonts w:asciiTheme="majorHAnsi" w:hAnsiTheme="majorHAnsi" w:cs="Arial"/>
+              </w:rPr>
+              <w:t>FUNCIONALIDAD DEFINIDA POR EL PROGRAMADOR</w:t>
+            </w:r>
+          </w:p>
+        </w:tc>
+        <w:tc>
+          <w:tcPr>
+            <w:tcW w:w="1030" w:type="dxa"/>
+          </w:tcPr>
+          <w:p>
+            <w:pPr>
+              <w:jc w:val="center"/>
+              <w:rPr>
+                <w:rFonts w:ascii="Arial" w:hAnsi="Arial" w:cs="Arial"/>
+              </w:rPr>
+            </w:pPr>
+            <w:r>
+              <w:rPr>
+                <w:rFonts w:ascii="Arial" w:hAnsi="Arial" w:cs="Arial"/>
+              </w:rPr>
+              <w:t>10</w:t>
+            </w:r>
+          </w:p>
+        </w:tc>
+        <w:tc>
+          <w:tcPr>
+            <w:tcW w:w="2095" w:type="dxa"/>
+          </w:tcPr>
+          <w:p>
+            <w:pPr>
+              <w:rPr>
+                <w:rFonts w:ascii="Arial" w:hAnsi="Arial" w:cs="Arial"/>
+              </w:rPr>
+            </w:pPr>
+          </w:p>
+        </w:tc>
+        <w:tc>
+          <w:tcPr>
+            <w:tcW w:w="2057" w:type="dxa"/>
+          </w:tcPr>
+          <w:p>
+            <w:pPr>
+              <w:rPr>
+                <w:rFonts w:ascii="Arial" w:hAnsi="Arial" w:cs="Arial"/>
+              </w:rPr>
+            </w:pPr>
+          </w:p>
+        </w:tc>
+        <w:tc>
+          <w:tcPr>
+            <w:tcW w:w="3849" w:type="dxa"/>
+          </w:tcPr>
+          <w:p>
+            <w:pPr>
+              <w:rPr>
+                <w:rFonts w:ascii="Arial" w:hAnsi="Arial" w:cs="Arial"/>
+              </w:rPr>
+            </w:pPr>
+          </w:p>
+        </w:tc>
+      </w:tr>
+    </w:tbl>
+    <w:p>
+      <w:pPr>
+        <w:rPr>
+          <w:rFonts w:ascii="Arial" w:hAnsi="Arial" w:cs="Arial"/>
+        </w:rPr>
+      </w:pPr>
+    </w:p>
+    <w:p>
+      <w:pPr>
+        <w:rPr>
+          <w:rFonts w:ascii="Arial" w:hAnsi="Arial" w:cs="Arial"/>
+        </w:rPr>
+      </w:pPr>
+    </w:p>
+    <w:p>
+      <w:pPr>
+        <w:rPr>
+          <w:rFonts w:ascii="Arial" w:hAnsi="Arial" w:cs="Arial"/>
+        </w:rPr>
+      </w:pPr>
+    </w:p>
+    <w:p>
+      <w:pPr>
+        <w:rPr>
+          <w:rFonts w:ascii="Arial" w:hAnsi="Arial" w:cs="Arial"/>
+        </w:rPr>
+      </w:pPr>
+    </w:p>
+    <w:p>
+      <w:pPr>
+        <w:pStyle w:val="Ttulo1"/>
         <w:rPr>
           <w:rFonts w:ascii="Arial" w:hAnsi="Arial" w:cs="Arial"/>
           <w:sz w:val="24"/>
           <w:szCs w:val="24"/>
-          <w:lang w:val="en-US"/>
+        </w:rPr>
+      </w:pPr>
+      <w:bookmarkStart w:id="11" w:name="_Toc215523932"/>
+      <w:r>
+        <w:rPr>
+          <w:rFonts w:ascii="Arial" w:hAnsi="Arial" w:cs="Arial"/>
+          <w:color w:val="auto"/>
+          <w:sz w:val="24"/>
+          <w:szCs w:val="24"/>
+        </w:rPr>
+        <w:lastRenderedPageBreak/>
+        <w:t>Referencias bibliográficas</w:t>
+      </w:r>
+      <w:bookmarkEnd w:id="11"/>
+      <w:r>
+        <w:rPr>
+          <w:rFonts w:ascii="Arial" w:hAnsi="Arial" w:cs="Arial"/>
+          <w:sz w:val="24"/>
+          <w:szCs w:val="24"/>
         </w:rPr>
         <w:t xml:space="preserve"> </w:t>
       </w:r>
@@ -5306,7 +6005,6 @@
       <w:pPr>
         <w:rPr>
           <w:rFonts w:ascii="Arial" w:hAnsi="Arial" w:cs="Arial"/>
-          <w:lang w:val="en-US"/>
         </w:rPr>
       </w:pPr>
     </w:p>
@@ -5318,6 +6016,56 @@
     </w:sectPr>
   </w:body>
 </w:document>
+</file>
+
+<file path=word/endnotes.xml><?xml version="1.0" encoding="utf-8"?>
+<w:endnotes xmlns:wpc="http://schemas.microsoft.com/office/word/2010/wordprocessingCanvas" xmlns:cx="http://schemas.microsoft.com/office/drawing/2014/chartex" xmlns:cx1="http://schemas.microsoft.com/office/drawing/2015/9/8/chartex" xmlns:cx2="http://schemas.microsoft.com/office/drawing/2015/10/21/chartex" xmlns:cx3="http://schemas.microsoft.com/office/drawing/2016/5/9/chartex" xmlns:cx4="http://schemas.microsoft.com/office/drawing/2016/5/10/chartex" xmlns:cx5="http://schemas.microsoft.com/office/drawing/2016/5/11/chartex" xmlns:cx6="http://schemas.microsoft.com/office/drawing/2016/5/12/chartex" xmlns:cx7="http://schemas.microsoft.com/office/drawing/2016/5/13/chartex" xmlns:cx8="http://schemas.microsoft.com/office/drawing/2016/5/14/chartex" xmlns:mc="http://schemas.openxmlformats.org/markup-compatibility/2006" xmlns:aink="http://schemas.microsoft.com/office/drawing/2016/ink" xmlns:am3d="http://schemas.microsoft.com/office/drawing/2017/model3d" xmlns:o="urn:schemas-microsoft-com:office:office" xmlns:oel="http://schemas.microsoft.com/office/2019/extlst" xmlns:r="http://schemas.openxmlformats.org/officeDocument/2006/relationships" xmlns:m="http://schemas.openxmlformats.org/officeDocument/2006/math" xmlns:v="urn:schemas-microsoft-com:vml" xmlns:wp14="http://schemas.microsoft.com/office/word/2010/wordprocessingDrawing" xmlns:wp="http://schemas.openxmlformats.org/drawingml/2006/wordprocessingDrawing" xmlns:w10="urn:schemas-microsoft-com:office:word" xmlns:w="http://schemas.openxmlformats.org/wordprocessingml/2006/main" xmlns:w14="http://schemas.microsoft.com/office/word/2010/wordml" xmlns:w15="http://schemas.microsoft.com/office/word/2012/wordml" xmlns:w16cex="http://schemas.microsoft.com/office/word/2018/wordml/cex" xmlns:w16cid="http://schemas.microsoft.com/office/word/2016/wordml/cid" xmlns:w16="http://schemas.microsoft.com/office/word/2018/wordml" xmlns:w16du="http://schemas.microsoft.com/office/word/2023/wordml/word16du" xmlns:w16sdtdh="http://schemas.microsoft.com/office/word/2020/wordml/sdtdatahash" xmlns:w16sdtfl="http://schemas.microsoft.com/office/word/2024/wordml/sdtformatlock" xmlns:w16se="http://schemas.microsoft.com/office/word/2015/wordml/symex" xmlns:wpg="http://schemas.microsoft.com/office/word/2010/wordprocessingGroup" xmlns:wpi="http://schemas.microsoft.com/office/word/2010/wordprocessingInk" xmlns:wne="http://schemas.microsoft.com/office/word/2006/wordml" xmlns:wps="http://schemas.microsoft.com/office/word/2010/wordprocessingShape" mc:Ignorable="w14 w15 w16se w16cid w16 w16cex w16sdtdh w16sdtfl w16du wp14">
+  <w:endnote w:type="separator" w:id="-1">
+    <w:p>
+      <w:pPr>
+        <w:spacing w:after="0" w:line="240" w:lineRule="auto"/>
+      </w:pPr>
+      <w:r>
+        <w:separator/>
+      </w:r>
+    </w:p>
+  </w:endnote>
+  <w:endnote w:type="continuationSeparator" w:id="0">
+    <w:p>
+      <w:pPr>
+        <w:spacing w:after="0" w:line="240" w:lineRule="auto"/>
+      </w:pPr>
+      <w:r>
+        <w:continuationSeparator/>
+      </w:r>
+    </w:p>
+  </w:endnote>
+</w:endnotes>
+</file>
+
+<file path=word/footnotes.xml><?xml version="1.0" encoding="utf-8"?>
+<w:footnotes xmlns:wpc="http://schemas.microsoft.com/office/word/2010/wordprocessingCanvas" xmlns:cx="http://schemas.microsoft.com/office/drawing/2014/chartex" xmlns:cx1="http://schemas.microsoft.com/office/drawing/2015/9/8/chartex" xmlns:cx2="http://schemas.microsoft.com/office/drawing/2015/10/21/chartex" xmlns:cx3="http://schemas.microsoft.com/office/drawing/2016/5/9/chartex" xmlns:cx4="http://schemas.microsoft.com/office/drawing/2016/5/10/chartex" xmlns:cx5="http://schemas.microsoft.com/office/drawing/2016/5/11/chartex" xmlns:cx6="http://schemas.microsoft.com/office/drawing/2016/5/12/chartex" xmlns:cx7="http://schemas.microsoft.com/office/drawing/2016/5/13/chartex" xmlns:cx8="http://schemas.microsoft.com/office/drawing/2016/5/14/chartex" xmlns:mc="http://schemas.openxmlformats.org/markup-compatibility/2006" xmlns:aink="http://schemas.microsoft.com/office/drawing/2016/ink" xmlns:am3d="http://schemas.microsoft.com/office/drawing/2017/model3d" xmlns:o="urn:schemas-microsoft-com:office:office" xmlns:oel="http://schemas.microsoft.com/office/2019/extlst" xmlns:r="http://schemas.openxmlformats.org/officeDocument/2006/relationships" xmlns:m="http://schemas.openxmlformats.org/officeDocument/2006/math" xmlns:v="urn:schemas-microsoft-com:vml" xmlns:wp14="http://schemas.microsoft.com/office/word/2010/wordprocessingDrawing" xmlns:wp="http://schemas.openxmlformats.org/drawingml/2006/wordprocessingDrawing" xmlns:w10="urn:schemas-microsoft-com:office:word" xmlns:w="http://schemas.openxmlformats.org/wordprocessingml/2006/main" xmlns:w14="http://schemas.microsoft.com/office/word/2010/wordml" xmlns:w15="http://schemas.microsoft.com/office/word/2012/wordml" xmlns:w16cex="http://schemas.microsoft.com/office/word/2018/wordml/cex" xmlns:w16cid="http://schemas.microsoft.com/office/word/2016/wordml/cid" xmlns:w16="http://schemas.microsoft.com/office/word/2018/wordml" xmlns:w16du="http://schemas.microsoft.com/office/word/2023/wordml/word16du" xmlns:w16sdtdh="http://schemas.microsoft.com/office/word/2020/wordml/sdtdatahash" xmlns:w16sdtfl="http://schemas.microsoft.com/office/word/2024/wordml/sdtformatlock" xmlns:w16se="http://schemas.microsoft.com/office/word/2015/wordml/symex" xmlns:wpg="http://schemas.microsoft.com/office/word/2010/wordprocessingGroup" xmlns:wpi="http://schemas.microsoft.com/office/word/2010/wordprocessingInk" xmlns:wne="http://schemas.microsoft.com/office/word/2006/wordml" xmlns:wps="http://schemas.microsoft.com/office/word/2010/wordprocessingShape" mc:Ignorable="w14 w15 w16se w16cid w16 w16cex w16sdtdh w16sdtfl w16du wp14">
+  <w:footnote w:type="separator" w:id="-1">
+    <w:p>
+      <w:pPr>
+        <w:spacing w:after="0" w:line="240" w:lineRule="auto"/>
+      </w:pPr>
+      <w:r>
+        <w:separator/>
+      </w:r>
+    </w:p>
+  </w:footnote>
+  <w:footnote w:type="continuationSeparator" w:id="0">
+    <w:p>
+      <w:pPr>
+        <w:spacing w:after="0" w:line="240" w:lineRule="auto"/>
+      </w:pPr>
+      <w:r>
+        <w:continuationSeparator/>
+      </w:r>
+    </w:p>
+  </w:footnote>
+</w:footnotes>
 </file>
 
 <file path=word/intelligence2.xml><?xml version="1.0" encoding="utf-8"?>
@@ -8629,6 +9377,50 @@
       <w:shd w:val="clear" w:color="auto" w:fill="E1DFDD"/>
     </w:rPr>
   </w:style>
+  <w:style w:type="paragraph" w:styleId="Encabezado">
+    <w:name w:val="header"/>
+    <w:basedOn w:val="Normal"/>
+    <w:link w:val="EncabezadoCar"/>
+    <w:uiPriority w:val="99"/>
+    <w:unhideWhenUsed/>
+    <w:rsid w:val="0075297C"/>
+    <w:pPr>
+      <w:tabs>
+        <w:tab w:val="center" w:pos="4419"/>
+        <w:tab w:val="right" w:pos="8838"/>
+      </w:tabs>
+      <w:spacing w:after="0" w:line="240" w:lineRule="auto"/>
+    </w:pPr>
+  </w:style>
+  <w:style w:type="character" w:customStyle="1" w:styleId="EncabezadoCar">
+    <w:name w:val="Encabezado Car"/>
+    <w:basedOn w:val="Fuentedeprrafopredeter"/>
+    <w:link w:val="Encabezado"/>
+    <w:uiPriority w:val="99"/>
+    <w:rsid w:val="0075297C"/>
+  </w:style>
+  <w:style w:type="paragraph" w:styleId="Piedepgina">
+    <w:name w:val="footer"/>
+    <w:basedOn w:val="Normal"/>
+    <w:link w:val="PiedepginaCar"/>
+    <w:uiPriority w:val="99"/>
+    <w:unhideWhenUsed/>
+    <w:rsid w:val="0075297C"/>
+    <w:pPr>
+      <w:tabs>
+        <w:tab w:val="center" w:pos="4419"/>
+        <w:tab w:val="right" w:pos="8838"/>
+      </w:tabs>
+      <w:spacing w:after="0" w:line="240" w:lineRule="auto"/>
+    </w:pPr>
+  </w:style>
+  <w:style w:type="character" w:customStyle="1" w:styleId="PiedepginaCar">
+    <w:name w:val="Pie de página Car"/>
+    <w:basedOn w:val="Fuentedeprrafopredeter"/>
+    <w:link w:val="Piedepgina"/>
+    <w:uiPriority w:val="99"/>
+    <w:rsid w:val="0075297C"/>
+  </w:style>
 </w:styles>
 </file>
 

</xml_diff>